<commit_message>
Literature review 76% complete
</commit_message>
<xml_diff>
--- a/ChatGPT Friend or Foe.docx
+++ b/ChatGPT Friend or Foe.docx
@@ -76,34 +76,33 @@
           <w:color w:val="000000"/>
         </w:rPr>
       </w:pPr>
-      <w:commentRangeStart w:id="0"/>
-      <w:r>
-        <w:rPr>
-          <w:color w:val="000000"/>
+      <w:r>
+        <w:rPr>
+          <w:color w:val="000000" w:themeColor="text1"/>
         </w:rPr>
         <w:t>Chatbots</w:t>
       </w:r>
       <w:r>
         <w:rPr>
-          <w:color w:val="000000"/>
+          <w:color w:val="000000" w:themeColor="text1"/>
         </w:rPr>
         <w:t xml:space="preserve"> are </w:t>
       </w:r>
       <w:r>
         <w:rPr>
-          <w:color w:val="000000"/>
+          <w:color w:val="000000" w:themeColor="text1"/>
         </w:rPr>
         <w:t>pre-</w:t>
       </w:r>
       <w:r>
         <w:rPr>
-          <w:color w:val="000000"/>
+          <w:color w:val="000000" w:themeColor="text1"/>
         </w:rPr>
         <w:t>trained with knowledge</w:t>
       </w:r>
       <w:r>
         <w:rPr>
-          <w:color w:val="000000"/>
+          <w:color w:val="000000" w:themeColor="text1"/>
         </w:rPr>
         <w:t xml:space="preserve"> </w:t>
       </w:r>
@@ -113,7 +112,7 @@
             <w:color w:val="000000"/>
           </w:rPr>
           <w:tag w:val="MENDELEY_CITATION_v3_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"/>
-          <w:id w:val="-1900272043"/>
+          <w:id w:val="133656145"/>
           <w:placeholder>
             <w:docPart w:val="1420B9985DAE471CB77F69A72AE30051"/>
           </w:placeholder>
@@ -143,47 +142,47 @@
       </w:sdt>
       <w:r>
         <w:rPr>
-          <w:color w:val="000000"/>
+          <w:color w:val="000000" w:themeColor="text1"/>
         </w:rPr>
         <w:t xml:space="preserve"> and showcased as</w:t>
       </w:r>
       <w:r>
         <w:rPr>
-          <w:color w:val="000000"/>
+          <w:color w:val="000000" w:themeColor="text1"/>
         </w:rPr>
         <w:t xml:space="preserve"> </w:t>
       </w:r>
       <w:r>
         <w:rPr>
-          <w:color w:val="000000"/>
+          <w:color w:val="000000" w:themeColor="text1"/>
         </w:rPr>
         <w:t>programs which</w:t>
       </w:r>
       <w:r>
         <w:rPr>
-          <w:color w:val="000000"/>
+          <w:color w:val="000000" w:themeColor="text1"/>
         </w:rPr>
         <w:t xml:space="preserve"> creates</w:t>
       </w:r>
       <w:r>
         <w:rPr>
-          <w:color w:val="000000"/>
+          <w:color w:val="000000" w:themeColor="text1"/>
         </w:rPr>
         <w:t xml:space="preserve"> human AI interaction</w:t>
       </w:r>
       <w:r>
         <w:rPr>
-          <w:color w:val="000000"/>
+          <w:color w:val="000000" w:themeColor="text1"/>
         </w:rPr>
         <w:t xml:space="preserve"> </w:t>
       </w:r>
       <w:sdt>
         <w:sdtPr>
           <w:rPr>
-            <w:color w:val="000000"/>
+            <w:color w:val="000000" w:themeColor="text1"/>
           </w:rPr>
           <w:tag w:val="MENDELEY_CITATION_v3_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"/>
-          <w:id w:val="2133437811"/>
+          <w:id w:val="2036725519"/>
           <w:placeholder>
             <w:docPart w:val="B5856EC178584DDDB30014F375AAAF48"/>
           </w:placeholder>
@@ -227,156 +226,58 @@
       </w:sdt>
       <w:r>
         <w:rPr>
-          <w:color w:val="000000"/>
+          <w:color w:val="000000" w:themeColor="text1"/>
         </w:rPr>
         <w:t xml:space="preserve"> </w:t>
       </w:r>
       <w:r>
         <w:rPr>
-          <w:color w:val="000000"/>
+          <w:color w:val="000000" w:themeColor="text1"/>
         </w:rPr>
         <w:t xml:space="preserve">either for satisfaction </w:t>
       </w:r>
       <w:r>
         <w:rPr>
-          <w:color w:val="000000"/>
+          <w:color w:val="000000" w:themeColor="text1"/>
         </w:rPr>
         <w:t>of user or simulation of offline agents.</w:t>
       </w:r>
       <w:r>
+        <w:t xml:space="preserve"> (Lowry, Romano, Jenkins, &amp; Guthrie, 2009)</w:t>
+      </w:r>
+      <w:r>
+        <w:t xml:space="preserve">. </w:t>
+      </w:r>
+    </w:p>
+    <w:p>
+      <w:r>
+        <w:t>Alan Turing Can Machine Think, gave rise to ELIZA</w:t>
+      </w:r>
+      <w:r>
+        <w:t>, First Chatbot</w:t>
+      </w:r>
+      <w:r>
+        <w:t xml:space="preserve"> in 1966</w:t>
+      </w:r>
+      <w:r>
+        <w:t>.</w:t>
+      </w:r>
+      <w:r>
         <w:t xml:space="preserve"> </w:t>
       </w:r>
       <w:r>
-        <w:t>(Lowry, Romano, Jenkins, &amp; Guthrie, 2009)</w:t>
-      </w:r>
-      <w:commentRangeEnd w:id="0"/>
-      <w:r>
-        <w:rPr>
-          <w:rStyle w:val="CommentReference"/>
-        </w:rPr>
-        <w:commentReference w:id="0"/>
-      </w:r>
-      <w:r>
-        <w:t xml:space="preserve">. </w:t>
-      </w:r>
-    </w:p>
-    <w:p>
-      <w:r>
-        <w:t>Alan Turing: “Can Machines think”</w:t>
-      </w:r>
-      <w:r>
-        <w:t xml:space="preserve"> working on intelligent machine. </w:t>
+        <w:t>ELIZA, Psychotherapist’s simulator</w:t>
+      </w:r>
+      <w:r>
+        <w:t xml:space="preserve"> </w:t>
       </w:r>
       <w:sdt>
         <w:sdtPr>
           <w:rPr>
-            <w:color w:val="000000"/>
-          </w:rPr>
-          <w:tag w:val="MENDELEY_CITATION_v3_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"/>
-          <w:id w:val="-189609634"/>
-          <w:placeholder>
-            <w:docPart w:val="3A4AA200385E4C91A75D31D4E4E1AA6D"/>
-          </w:placeholder>
-        </w:sdtPr>
-        <w:sdtContent>
-          <w:r>
-            <w:rPr>
-              <w:color w:val="000000"/>
-            </w:rPr>
-            <w:t>(</w:t>
-          </w:r>
-          <w:proofErr w:type="spellStart"/>
-          <w:r>
-            <w:rPr>
-              <w:color w:val="000000"/>
-            </w:rPr>
-            <w:t>Bhattacharjya</w:t>
-          </w:r>
-          <w:proofErr w:type="spellEnd"/>
-          <w:r>
-            <w:rPr>
-              <w:color w:val="000000"/>
-            </w:rPr>
-            <w:t xml:space="preserve"> et al., 2022)</w:t>
-          </w:r>
-        </w:sdtContent>
-      </w:sdt>
-    </w:p>
-    <w:p>
-      <w:r>
-        <w:t>Emotion is another essential aspect to humanize a chatbot, and there have been many approaches to building an emotionally aware chatbot.</w:t>
-      </w:r>
-      <w:r>
-        <w:t xml:space="preserve"> (</w:t>
-      </w:r>
-      <w:proofErr w:type="spellStart"/>
-      <w:r>
-        <w:t>PamungKas</w:t>
-      </w:r>
-      <w:proofErr w:type="spellEnd"/>
-      <w:r>
-        <w:t>, 2019)</w:t>
-      </w:r>
-    </w:p>
-    <w:p>
-      <w:r>
-        <w:t>ELIZA</w:t>
-      </w:r>
-      <w:r>
-        <w:t xml:space="preserve"> 1966</w:t>
-      </w:r>
-      <w:r>
-        <w:t xml:space="preserve"> simulated a psychotherapist’s operation, returning the user’s sentences in the interrogative form. (</w:t>
-      </w:r>
-      <w:proofErr w:type="spellStart"/>
-      <w:r>
-        <w:t>Weizenbaum</w:t>
-      </w:r>
-      <w:proofErr w:type="spellEnd"/>
-      <w:r>
-        <w:t xml:space="preserve"> (1966).</w:t>
-      </w:r>
-      <w:r>
-        <w:t xml:space="preserve"> Eliza uses pattern matching and a response selection scheme based on templates. (</w:t>
-      </w:r>
-      <w:proofErr w:type="spellStart"/>
-      <w:r>
-        <w:t>Brandtzaeg</w:t>
-      </w:r>
-      <w:proofErr w:type="spellEnd"/>
-      <w:r>
-        <w:t xml:space="preserve"> &amp; </w:t>
-      </w:r>
-      <w:proofErr w:type="spellStart"/>
-      <w:r>
-        <w:t>Folstad</w:t>
-      </w:r>
-      <w:proofErr w:type="spellEnd"/>
-      <w:r>
-        <w:t>, 20</w:t>
-      </w:r>
-      <w:r>
-        <w:t>17)</w:t>
-      </w:r>
-      <w:r>
-        <w:t xml:space="preserve">. </w:t>
-      </w:r>
-      <w:r>
-        <w:t xml:space="preserve"> Template based response mechanism</w:t>
-      </w:r>
-      <w:r>
-        <w:rPr>
-          <w:color w:val="000000"/>
-        </w:rPr>
-        <w:t xml:space="preserve"> </w:t>
-      </w:r>
-      <w:sdt>
-        <w:sdtPr>
-          <w:rPr>
-            <w:color w:val="000000"/>
+            <w:color w:val="000000" w:themeColor="text1"/>
           </w:rPr>
           <w:tag w:val="MENDELEY_CITATION_v3_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"/>
-          <w:id w:val="-1484619099"/>
+          <w:id w:val="1117901072"/>
           <w:placeholder>
             <w:docPart w:val="4434C63E1D2D4B91A057DE3AFD4E488B"/>
           </w:placeholder>
@@ -418,20 +319,19 @@
           </w:r>
         </w:sdtContent>
       </w:sdt>
-    </w:p>
-    <w:p>
-      <w:r>
-        <w:t xml:space="preserve">ELIZA </w:t>
-      </w:r>
-      <w:proofErr w:type="gramStart"/>
-      <w:r>
-        <w:t>based</w:t>
-      </w:r>
-      <w:proofErr w:type="gramEnd"/>
-      <w:r>
-        <w:t xml:space="preserve"> on linguistic rules and pattern matching procedure majorly.</w:t>
-      </w:r>
-      <w:r>
+      <w:r>
+        <w:t xml:space="preserve">selected </w:t>
+      </w:r>
+      <w:r>
+        <w:t xml:space="preserve">output </w:t>
+      </w:r>
+      <w:r>
+        <w:t>template based upon a pattern of linguistic rules provided manually.</w:t>
+      </w:r>
+      <w:r>
+        <w:rPr>
+          <w:color w:val="000000" w:themeColor="text1"/>
+        </w:rPr>
         <w:t xml:space="preserve"> </w:t>
       </w:r>
       <w:sdt>
@@ -440,7 +340,7 @@
             <w:color w:val="000000"/>
           </w:rPr>
           <w:tag w:val="MENDELEY_CITATION_v3_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"/>
-          <w:id w:val="1645851807"/>
+          <w:id w:val="267357929"/>
           <w:placeholder>
             <w:docPart w:val="39E1263DF0924272942DEE6E151D738E"/>
           </w:placeholder>
@@ -468,109 +368,106 @@
           </w:r>
         </w:sdtContent>
       </w:sdt>
-    </w:p>
-    <w:p>
-      <w:r>
-        <w:t xml:space="preserve">In </w:t>
-      </w:r>
-      <w:r>
-        <w:t xml:space="preserve">1972, PARRY appeared; It acted as a patient with </w:t>
+      <w:r>
+        <w:rPr>
+          <w:color w:val="000000" w:themeColor="text1"/>
+        </w:rPr>
+        <w:t xml:space="preserve"> PARRY (1973) also used in experiment (1979) </w:t>
+      </w:r>
+      <w:r>
+        <w:rPr>
+          <w:color w:val="000000" w:themeColor="text1"/>
+        </w:rPr>
+        <w:t xml:space="preserve">gave </w:t>
+      </w:r>
+      <w:r>
+        <w:rPr>
+          <w:color w:val="000000" w:themeColor="text1"/>
+        </w:rPr>
+        <w:t>domain</w:t>
+      </w:r>
+      <w:r>
+        <w:rPr>
+          <w:color w:val="000000" w:themeColor="text1"/>
+        </w:rPr>
+        <w:t xml:space="preserve"> for further research on high-speed response and </w:t>
+      </w:r>
+      <w:proofErr w:type="gramStart"/>
+      <w:r>
+        <w:rPr>
+          <w:color w:val="000000" w:themeColor="text1"/>
+        </w:rPr>
+        <w:t>learning</w:t>
+      </w:r>
+      <w:r>
+        <w:rPr>
+          <w:color w:val="000000" w:themeColor="text1"/>
+        </w:rPr>
+        <w:t>(</w:t>
       </w:r>
       <w:proofErr w:type="spellStart"/>
-      <w:r>
-        <w:t>achizophrenia</w:t>
+      <w:proofErr w:type="gramEnd"/>
+      <w:r>
+        <w:rPr>
+          <w:rFonts w:eastAsia="Times New Roman"/>
+        </w:rPr>
+        <w:t>Adamopoulou</w:t>
       </w:r>
       <w:proofErr w:type="spellEnd"/>
       <w:r>
-        <w:t xml:space="preserve">. (Colby, Weber, &amp; </w:t>
+        <w:rPr>
+          <w:rFonts w:eastAsia="Times New Roman"/>
+        </w:rPr>
+        <w:t xml:space="preserve"> &amp; </w:t>
       </w:r>
       <w:proofErr w:type="spellStart"/>
       <w:r>
-        <w:t>Hilf</w:t>
+        <w:rPr>
+          <w:rFonts w:eastAsia="Times New Roman"/>
+        </w:rPr>
+        <w:t>Moussiades</w:t>
       </w:r>
       <w:proofErr w:type="spellEnd"/>
       <w:r>
-        <w:t>, 1971).</w:t>
-      </w:r>
-    </w:p>
-    <w:p>
-      <w:r>
-        <w:t xml:space="preserve">PARRY was used in an experiment </w:t>
-      </w:r>
-      <w:r>
-        <w:t xml:space="preserve">in 1979 when five psychiatrist judges interviewed by teletype a patient to decide whether he was a computer program or real schizophrenic patient. </w:t>
-      </w:r>
-      <w:r>
-        <w:t xml:space="preserve"> It also has a low speed of responding, and it cannot learn from the conversation.</w:t>
-      </w:r>
-      <w:r>
+        <w:rPr>
+          <w:rFonts w:eastAsia="Times New Roman"/>
+        </w:rPr>
+        <w:t>, 2020b)</w:t>
+      </w:r>
+      <w:r>
+        <w:rPr>
+          <w:rFonts w:eastAsia="Times New Roman"/>
+        </w:rPr>
+        <w:t>.</w:t>
+      </w:r>
+      <w:r>
+        <w:rPr>
+          <w:rFonts w:eastAsia="Times New Roman"/>
+        </w:rPr>
         <w:t xml:space="preserve"> </w:t>
       </w:r>
-      <w:sdt>
-        <w:sdtPr>
-          <w:tag w:val="MENDELEY_CITATION_v3_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"/>
-          <w:id w:val="-1338222609"/>
-          <w:placeholder>
-            <w:docPart w:val="8B8CF951721F4883BE068739E90BF3B6"/>
-          </w:placeholder>
-        </w:sdtPr>
-        <w:sdtContent>
-          <w:r>
-            <w:rPr>
-              <w:rFonts w:eastAsia="Times New Roman"/>
-            </w:rPr>
-            <w:t>(</w:t>
-          </w:r>
-          <w:proofErr w:type="spellStart"/>
-          <w:r>
-            <w:rPr>
-              <w:rFonts w:eastAsia="Times New Roman"/>
-            </w:rPr>
-            <w:t>Adamopoulou</w:t>
-          </w:r>
-          <w:proofErr w:type="spellEnd"/>
-          <w:r>
-            <w:rPr>
-              <w:rFonts w:eastAsia="Times New Roman"/>
-            </w:rPr>
-            <w:t xml:space="preserve"> &amp; </w:t>
-          </w:r>
-          <w:proofErr w:type="spellStart"/>
-          <w:r>
-            <w:rPr>
-              <w:rFonts w:eastAsia="Times New Roman"/>
-            </w:rPr>
-            <w:t>Moussiades</w:t>
-          </w:r>
-          <w:proofErr w:type="spellEnd"/>
-          <w:r>
-            <w:rPr>
-              <w:rFonts w:eastAsia="Times New Roman"/>
-            </w:rPr>
-            <w:t>, 2020b)</w:t>
-          </w:r>
-        </w:sdtContent>
-      </w:sdt>
-    </w:p>
-    <w:p>
-      <w:r>
-        <w:t xml:space="preserve">AI </w:t>
-      </w:r>
-      <w:proofErr w:type="gramStart"/>
-      <w:r>
-        <w:t>is firstly</w:t>
-      </w:r>
-      <w:proofErr w:type="gramEnd"/>
-      <w:r>
-        <w:t xml:space="preserve"> used in the domain of the chatbots with the construction of </w:t>
+      <w:r>
+        <w:rPr>
+          <w:rFonts w:eastAsia="Times New Roman"/>
+        </w:rPr>
+        <w:t xml:space="preserve">Similar chatbot, but AI was introduced in </w:t>
       </w:r>
       <w:proofErr w:type="spellStart"/>
       <w:r>
+        <w:rPr>
+          <w:rFonts w:eastAsia="Times New Roman"/>
+        </w:rPr>
         <w:t>Jabberwacky</w:t>
       </w:r>
       <w:proofErr w:type="spellEnd"/>
       <w:r>
-        <w:t xml:space="preserve"> in 1988. (</w:t>
+        <w:rPr>
+          <w:rFonts w:eastAsia="Times New Roman"/>
+        </w:rPr>
+        <w:t xml:space="preserve"> </w:t>
+      </w:r>
+      <w:r>
+        <w:t>(</w:t>
       </w:r>
       <w:proofErr w:type="spellStart"/>
       <w:r>
@@ -580,258 +477,89 @@
       <w:r>
         <w:t>, 2019)</w:t>
       </w:r>
-    </w:p>
-    <w:p>
+      <w:r>
+        <w:t xml:space="preserve"> used </w:t>
+      </w:r>
       <w:proofErr w:type="spellStart"/>
       <w:r>
-        <w:t>Jabberwacky</w:t>
+        <w:t>CleverScript</w:t>
       </w:r>
       <w:proofErr w:type="spellEnd"/>
       <w:r>
-        <w:t xml:space="preserve"> was written in </w:t>
+        <w:t>. Predic</w:t>
+      </w:r>
+      <w:r>
+        <w:t>table</w:t>
+      </w:r>
+      <w:r>
+        <w:t xml:space="preserve"> and slow</w:t>
+      </w:r>
+      <w:r>
+        <w:t xml:space="preserve"> response</w:t>
+      </w:r>
+      <w:r>
+        <w:t xml:space="preserve">, </w:t>
+      </w:r>
+      <w:r>
+        <w:t>conversation loop</w:t>
+      </w:r>
+      <w:r>
+        <w:t xml:space="preserve"> was still prior problems in chatbots with no scalability</w:t>
+      </w:r>
+      <w:r>
+        <w:t>.</w:t>
+      </w:r>
+      <w:r>
+        <w:t xml:space="preserve"> (</w:t>
       </w:r>
       <w:proofErr w:type="spellStart"/>
       <w:r>
-        <w:t>CleverScript</w:t>
+        <w:t>Jwala</w:t>
       </w:r>
       <w:proofErr w:type="spellEnd"/>
       <w:r>
-        <w:t xml:space="preserve">, a </w:t>
-      </w:r>
-      <w:proofErr w:type="gramStart"/>
-      <w:r>
-        <w:t>language based</w:t>
-      </w:r>
-      <w:proofErr w:type="gramEnd"/>
-      <w:r>
+        <w:t>, 2019).</w:t>
+      </w:r>
+      <w:r>
+        <w:t xml:space="preserve"> ALICE (1995) was working better than ELIZA</w:t>
+      </w:r>
+      <w:r>
+        <w:t xml:space="preserve"> by using AIML. (</w:t>
+      </w:r>
+      <w:proofErr w:type="spellStart"/>
+      <w:r>
+        <w:t>Bhattacharjya</w:t>
+      </w:r>
+      <w:proofErr w:type="spellEnd"/>
+      <w:r>
+        <w:t xml:space="preserve"> et al., 2022).</w:t>
+      </w:r>
+    </w:p>
+    <w:p>
+      <w:pPr>
+        <w:rPr>
+          <w:rFonts w:eastAsia="Times New Roman"/>
+        </w:rPr>
+      </w:pPr>
+      <w:r>
+        <w:t xml:space="preserve">2001, chatbots like </w:t>
+      </w:r>
+      <w:proofErr w:type="spellStart"/>
+      <w:r>
+        <w:t>SmarterChild</w:t>
+      </w:r>
+      <w:proofErr w:type="spellEnd"/>
+      <w:r>
+        <w:t xml:space="preserve"> started to displaying movie times, sport score. (Molnar &amp; Zoltan, 2018) </w:t>
+      </w:r>
+      <w:r>
+        <w:t>After this, Machine learning and deep learning was well prior</w:t>
+      </w:r>
+      <w:r>
+        <w:rPr>
+          <w:color w:val="000000" w:themeColor="text1"/>
+        </w:rPr>
         <w:t xml:space="preserve"> </w:t>
-      </w:r>
-      <w:proofErr w:type="gramStart"/>
-      <w:r>
-        <w:t>spreadsheets</w:t>
-      </w:r>
-      <w:proofErr w:type="gramEnd"/>
-      <w:r>
-        <w:t xml:space="preserve"> that facilitated the development of chatbots, and it used contextual pattern matching to respond based on previous discussions. Still, </w:t>
-      </w:r>
-      <w:proofErr w:type="spellStart"/>
-      <w:r>
-        <w:t>Jabberwacky</w:t>
-      </w:r>
-      <w:proofErr w:type="spellEnd"/>
-      <w:r>
-        <w:t xml:space="preserve"> cannot reply to high speed and work with a massive number of users (</w:t>
-      </w:r>
-      <w:proofErr w:type="spellStart"/>
-      <w:r>
-        <w:t>Jwala</w:t>
-      </w:r>
-      <w:proofErr w:type="spellEnd"/>
-      <w:r>
-        <w:t>, 2019).</w:t>
-      </w:r>
-    </w:p>
-    <w:p>
-      <w:r>
-        <w:t xml:space="preserve">Eliza and Alice were the first chatbots developed using pattern recognition algorithms. The disadvantage to this approach is that the </w:t>
-      </w:r>
-      <w:proofErr w:type="gramStart"/>
-      <w:r>
-        <w:t>response</w:t>
-      </w:r>
-      <w:proofErr w:type="gramEnd"/>
-      <w:r>
-        <w:t xml:space="preserve"> </w:t>
-      </w:r>
-      <w:proofErr w:type="gramStart"/>
-      <w:r>
-        <w:t>are</w:t>
-      </w:r>
-      <w:proofErr w:type="gramEnd"/>
-      <w:r>
-        <w:t xml:space="preserve"> entirely predictable, repetitive, and lack of human touch. Als there is no storage of past responses which can lead to looping conversations.</w:t>
-      </w:r>
-      <w:r>
-        <w:t xml:space="preserve"> </w:t>
-      </w:r>
-      <w:sdt>
-        <w:sdtPr>
-          <w:rPr>
-            <w:color w:val="000000"/>
-          </w:rPr>
-          <w:tag w:val="MENDELEY_CITATION_v3_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"/>
-          <w:id w:val="1369949454"/>
-          <w:placeholder>
-            <w:docPart w:val="C2E5EB899CFA47479A3C5D1B6036E92B"/>
-          </w:placeholder>
-        </w:sdtPr>
-        <w:sdtContent>
-          <w:r>
-            <w:rPr>
-              <w:rFonts w:eastAsia="Times New Roman"/>
-            </w:rPr>
-            <w:t>(</w:t>
-          </w:r>
-          <w:proofErr w:type="spellStart"/>
-          <w:r>
-            <w:rPr>
-              <w:rFonts w:eastAsia="Times New Roman"/>
-            </w:rPr>
-            <w:t>Adamopoulou</w:t>
-          </w:r>
-          <w:proofErr w:type="spellEnd"/>
-          <w:r>
-            <w:rPr>
-              <w:rFonts w:eastAsia="Times New Roman"/>
-            </w:rPr>
-            <w:t xml:space="preserve"> &amp; </w:t>
-          </w:r>
-          <w:proofErr w:type="spellStart"/>
-          <w:r>
-            <w:rPr>
-              <w:rFonts w:eastAsia="Times New Roman"/>
-            </w:rPr>
-            <w:t>Moussiades</w:t>
-          </w:r>
-          <w:proofErr w:type="spellEnd"/>
-          <w:r>
-            <w:rPr>
-              <w:rFonts w:eastAsia="Times New Roman"/>
-            </w:rPr>
-            <w:t>, 2020a)</w:t>
-          </w:r>
-        </w:sdtContent>
-      </w:sdt>
-    </w:p>
-    <w:p>
-      <w:r>
-        <w:t>ALICE (199</w:t>
-      </w:r>
-      <w:r>
-        <w:t>5) pattern matching without any actual perception of the whole conversation (</w:t>
-      </w:r>
-      <w:proofErr w:type="spellStart"/>
-      <w:r>
-        <w:t>Marietto</w:t>
-      </w:r>
-      <w:proofErr w:type="spellEnd"/>
-      <w:r>
-        <w:t xml:space="preserve"> et al., 2013).</w:t>
-      </w:r>
-    </w:p>
-    <w:p>
-      <w:r>
-        <w:t xml:space="preserve">Its knowledge base consisted of about 41, 000 templates and related patterns, a vast number </w:t>
-      </w:r>
-      <w:proofErr w:type="gramStart"/>
-      <w:r>
-        <w:t>comparing</w:t>
-      </w:r>
-      <w:proofErr w:type="gramEnd"/>
-      <w:r>
-        <w:t xml:space="preserve"> to ELIZA that had only 200 keywords and rules. (Heller, Procter, </w:t>
-      </w:r>
-      <w:proofErr w:type="spellStart"/>
-      <w:r>
-        <w:t>Mah</w:t>
-      </w:r>
-      <w:proofErr w:type="spellEnd"/>
-      <w:r>
-        <w:t>, Jewell, &amp; Cheung, 2005).</w:t>
-      </w:r>
-    </w:p>
-    <w:p>
-      <w:r>
-        <w:lastRenderedPageBreak/>
-        <w:t>The user input is represented by rule patterns, while the chatbot’s output is represented by rule template</w:t>
-      </w:r>
-      <w:r>
-        <w:t xml:space="preserve">, A.L.I.C.E. knowledge base. </w:t>
-      </w:r>
-      <w:proofErr w:type="gramStart"/>
-      <w:r>
-        <w:t>So</w:t>
-      </w:r>
-      <w:proofErr w:type="gramEnd"/>
-      <w:r>
-        <w:t xml:space="preserve"> it </w:t>
-      </w:r>
-      <w:proofErr w:type="gramStart"/>
-      <w:r>
-        <w:t>well</w:t>
-      </w:r>
-      <w:proofErr w:type="gramEnd"/>
-      <w:r>
-        <w:t xml:space="preserve"> understood fact that the new data objects in AIML factually a major improvement than ELIZA. </w:t>
-      </w:r>
-      <w:sdt>
-        <w:sdtPr>
-          <w:rPr>
-            <w:color w:val="000000"/>
-          </w:rPr>
-          <w:tag w:val="MENDELEY_CITATION_v3_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"/>
-          <w:id w:val="1754934646"/>
-          <w:placeholder>
-            <w:docPart w:val="A0E5BD14B8074C6B98DED598E6CFEC1F"/>
-          </w:placeholder>
-        </w:sdtPr>
-        <w:sdtContent>
-          <w:r>
-            <w:rPr>
-              <w:color w:val="000000"/>
-            </w:rPr>
-            <w:t>(</w:t>
-          </w:r>
-          <w:proofErr w:type="spellStart"/>
-          <w:r>
-            <w:rPr>
-              <w:color w:val="000000"/>
-            </w:rPr>
-            <w:t>Bhattacharjya</w:t>
-          </w:r>
-          <w:proofErr w:type="spellEnd"/>
-          <w:r>
-            <w:rPr>
-              <w:color w:val="000000"/>
-            </w:rPr>
-            <w:t xml:space="preserve"> et al., 2022)</w:t>
-          </w:r>
-        </w:sdtContent>
-      </w:sdt>
-    </w:p>
-    <w:p>
-      <w:r>
-        <w:t xml:space="preserve">2001: </w:t>
-      </w:r>
-      <w:proofErr w:type="spellStart"/>
-      <w:r>
-        <w:t>SmarterChild</w:t>
-      </w:r>
-      <w:proofErr w:type="spellEnd"/>
-      <w:r>
-        <w:t xml:space="preserve"> (Molnar &amp; Zoltan, 2018), could retrieve information from databases about movie times, sport scores, stock prices, news, and weather.</w:t>
-      </w:r>
-    </w:p>
-    <w:p/>
-    <w:p>
-      <w:r>
-        <w:t xml:space="preserve">Following the ELIZA and </w:t>
-      </w:r>
-      <w:proofErr w:type="spellStart"/>
-      <w:r>
-        <w:t>Chatscript</w:t>
-      </w:r>
-      <w:proofErr w:type="spellEnd"/>
-      <w:r>
-        <w:t xml:space="preserve">, we have seen that high rise in development of application of machine learning </w:t>
-      </w:r>
-      <w:proofErr w:type="spellStart"/>
-      <w:r>
-        <w:t>alogrithms</w:t>
-      </w:r>
-      <w:proofErr w:type="spellEnd"/>
-      <w:r>
-        <w:t xml:space="preserve"> in chatbots and emergence of new architectures of chatbots is a reality with the emergence of Deep Learning Algorithms in this era. </w:t>
       </w:r>
       <w:sdt>
         <w:sdtPr>
@@ -839,7 +567,7 @@
             <w:color w:val="000000"/>
           </w:rPr>
           <w:tag w:val="MENDELEY_CITATION_v3_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"/>
-          <w:id w:val="-1197769769"/>
+          <w:id w:val="220354165"/>
           <w:placeholder>
             <w:docPart w:val="F1C53665B66A4DE2BD50DDE2A00D1336"/>
           </w:placeholder>
@@ -867,113 +595,93 @@
           </w:r>
         </w:sdtContent>
       </w:sdt>
-    </w:p>
-    <w:p>
-      <w:r>
-        <w:t xml:space="preserve">After then Apple </w:t>
+      <w:r>
+        <w:t xml:space="preserve"> for research which resulted Siri, Watson, Google Assistance, </w:t>
+      </w:r>
+      <w:proofErr w:type="gramStart"/>
+      <w:r>
+        <w:t>Cortana</w:t>
+      </w:r>
+      <w:proofErr w:type="gramEnd"/>
+      <w:r>
+        <w:t xml:space="preserve"> and Alexa. Watson won Jeopardy winners,</w:t>
+      </w:r>
+      <w:r>
+        <w:t xml:space="preserve"> </w:t>
+      </w:r>
+      <w:r>
+        <w:rPr>
+          <w:rFonts w:eastAsia="Times New Roman"/>
+        </w:rPr>
+        <w:t xml:space="preserve">Even EQ and IQ was </w:t>
+      </w:r>
+      <w:proofErr w:type="gramStart"/>
+      <w:r>
+        <w:rPr>
+          <w:rFonts w:eastAsia="Times New Roman"/>
+        </w:rPr>
+        <w:t>taken</w:t>
+      </w:r>
+      <w:proofErr w:type="gramEnd"/>
+      <w:r>
+        <w:rPr>
+          <w:rFonts w:eastAsia="Times New Roman"/>
+        </w:rPr>
+        <w:t xml:space="preserve"> consideration in terms of Microsoft </w:t>
       </w:r>
       <w:proofErr w:type="spellStart"/>
       <w:r>
-        <w:t>siri</w:t>
+        <w:rPr>
+          <w:rFonts w:eastAsia="Times New Roman"/>
+        </w:rPr>
+        <w:t>Xiaolace</w:t>
       </w:r>
       <w:proofErr w:type="spellEnd"/>
       <w:r>
-        <w:t xml:space="preserve">, IBM Watson, Google </w:t>
-      </w:r>
-      <w:proofErr w:type="spellStart"/>
-      <w:r>
-        <w:t>Asssistance</w:t>
-      </w:r>
-      <w:proofErr w:type="spellEnd"/>
-      <w:r>
-        <w:t xml:space="preserve">, Microsoft </w:t>
+        <w:t xml:space="preserve"> (Zhou, Gao, Li, &amp; Shum, 2019)</w:t>
+      </w:r>
+      <w:r>
+        <w:rPr>
+          <w:rFonts w:eastAsia="Times New Roman"/>
+        </w:rPr>
+        <w:t>,</w:t>
+      </w:r>
+      <w:r>
+        <w:t xml:space="preserve"> </w:t>
+      </w:r>
+      <w:r>
+        <w:t>G</w:t>
+      </w:r>
+      <w:r>
+        <w:t xml:space="preserve">oogle </w:t>
+      </w:r>
+      <w:r>
+        <w:t>A</w:t>
+      </w:r>
+      <w:r>
+        <w:t>ssistance started pred</w:t>
+      </w:r>
+      <w:r>
+        <w:t xml:space="preserve">icting user </w:t>
       </w:r>
       <w:proofErr w:type="gramStart"/>
       <w:r>
-        <w:t>Cortana</w:t>
+        <w:t>needs</w:t>
       </w:r>
       <w:proofErr w:type="gramEnd"/>
       <w:r>
-        <w:t xml:space="preserve"> and Amazon Alexa</w:t>
-      </w:r>
-      <w:r>
-        <w:t xml:space="preserve"> </w:t>
+        <w:t xml:space="preserve"> but data privacy and malwares were key cons</w:t>
+      </w:r>
+      <w:r>
+        <w:t xml:space="preserve"> of this intelligent chatbots. (Cortana Security flaw means your PC may be comprised, 2018) </w:t>
       </w:r>
       <w:sdt>
         <w:sdtPr>
-          <w:tag w:val="MENDELEY_CITATION_v3_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"/>
-          <w:id w:val="-1468283177"/>
-          <w:placeholder>
-            <w:docPart w:val="61DD80AE6327490694DBAACB78B0378F"/>
-          </w:placeholder>
-        </w:sdtPr>
-        <w:sdtContent>
-          <w:r>
-            <w:rPr>
-              <w:rFonts w:eastAsia="Times New Roman"/>
-            </w:rPr>
-            <w:t>(</w:t>
-          </w:r>
-          <w:proofErr w:type="spellStart"/>
-          <w:r>
-            <w:rPr>
-              <w:rFonts w:eastAsia="Times New Roman"/>
-            </w:rPr>
-            <w:t>Adamopoulou</w:t>
-          </w:r>
-          <w:proofErr w:type="spellEnd"/>
-          <w:r>
-            <w:rPr>
-              <w:rFonts w:eastAsia="Times New Roman"/>
-            </w:rPr>
-            <w:t xml:space="preserve"> &amp; </w:t>
-          </w:r>
-          <w:proofErr w:type="spellStart"/>
-          <w:r>
-            <w:rPr>
-              <w:rFonts w:eastAsia="Times New Roman"/>
-            </w:rPr>
-            <w:t>Moussiades</w:t>
-          </w:r>
-          <w:proofErr w:type="spellEnd"/>
-          <w:r>
-            <w:rPr>
-              <w:rFonts w:eastAsia="Times New Roman"/>
-            </w:rPr>
-            <w:t>, 2020b)</w:t>
-          </w:r>
-        </w:sdtContent>
-      </w:sdt>
-    </w:p>
-    <w:p>
-      <w:r>
-        <w:t xml:space="preserve">Siri had difficulties hearing the interlocutor, who has heavy accent or in the presence of </w:t>
-      </w:r>
-      <w:proofErr w:type="gramStart"/>
-      <w:r>
-        <w:t>noise(</w:t>
-      </w:r>
-      <w:proofErr w:type="spellStart"/>
-      <w:proofErr w:type="gramEnd"/>
-      <w:r>
-        <w:t>Soffar</w:t>
-      </w:r>
-      <w:proofErr w:type="spellEnd"/>
-      <w:r>
-        <w:t>, 2019)</w:t>
-      </w:r>
-    </w:p>
-    <w:p>
-      <w:r>
-        <w:t xml:space="preserve">Watson could understand the natural human language well enough to win two previous champions on the </w:t>
-      </w:r>
-      <w:r>
-        <w:t>quiz competition “Jeopardy”</w:t>
-      </w:r>
-      <w:sdt>
-        <w:sdtPr>
-          <w:tag w:val="MENDELEY_CITATION_v3_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"/>
-          <w:id w:val="-1217739994"/>
+          <w:rPr>
+            <w:color w:val="000000"/>
+          </w:rPr>
+          <w:tag w:val="MENDELEY_CITATION_v3_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"/>
+          <w:id w:val="443839620"/>
           <w:placeholder>
             <w:docPart w:val="DefaultPlaceholder_-1854013440"/>
           </w:placeholder>
@@ -1013,43 +721,75 @@
             </w:rPr>
             <w:t>, 2020b)</w:t>
           </w:r>
+          <w:r>
+            <w:rPr>
+              <w:rFonts w:eastAsia="Times New Roman"/>
+            </w:rPr>
+            <w:t/>
+          </w:r>
+          <w:r>
+            <w:rPr>
+              <w:rFonts w:eastAsia="Times New Roman"/>
+            </w:rPr>
+            <w:t/>
+          </w:r>
         </w:sdtContent>
       </w:sdt>
-    </w:p>
-    <w:p>
-      <w:r>
-        <w:t xml:space="preserve">Google assistance delivers information to </w:t>
+      <w:r>
+        <w:rPr>
+          <w:rFonts w:eastAsia="Times New Roman"/>
+        </w:rPr>
+        <w:t>.</w:t>
+      </w:r>
+    </w:p>
+    <w:p>
+      <w:r>
+        <w:t xml:space="preserve">What are </w:t>
       </w:r>
       <w:proofErr w:type="gramStart"/>
       <w:r>
-        <w:t>user</w:t>
+        <w:t>significances</w:t>
       </w:r>
       <w:proofErr w:type="gramEnd"/>
       <w:r>
-        <w:t xml:space="preserve"> predicting their requirements. But it has no </w:t>
+        <w:t xml:space="preserve"> of chatbot?</w:t>
+      </w:r>
+    </w:p>
+    <w:p>
+      <w:pPr>
+        <w:rPr>
+          <w:rFonts w:eastAsia="Times New Roman"/>
+        </w:rPr>
+      </w:pPr>
+      <w:r>
+        <w:rPr>
+          <w:rFonts w:eastAsia="Times New Roman"/>
+        </w:rPr>
+        <w:t xml:space="preserve">Nearly all businesses are in the field of research of chatbots </w:t>
       </w:r>
       <w:proofErr w:type="gramStart"/>
       <w:r>
-        <w:t>personality</w:t>
+        <w:rPr>
+          <w:rFonts w:eastAsia="Times New Roman"/>
+        </w:rPr>
+        <w:t>so as to</w:t>
       </w:r>
       <w:proofErr w:type="gramEnd"/>
       <w:r>
-        <w:t xml:space="preserve"> and its question may </w:t>
-      </w:r>
-      <w:proofErr w:type="spellStart"/>
-      <w:r>
-        <w:t>viaolate</w:t>
-      </w:r>
-      <w:proofErr w:type="spellEnd"/>
-      <w:r>
-        <w:t xml:space="preserve"> the user’s privacy as it is linked directly to their Google Account.</w:t>
+        <w:rPr>
+          <w:rFonts w:eastAsia="Times New Roman"/>
+        </w:rPr>
+        <w:t xml:space="preserve"> create a friendly like toy tool chatbot for customers. </w:t>
       </w:r>
       <w:sdt>
         <w:sdtPr>
-          <w:tag w:val="MENDELEY_CITATION_v3_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"/>
-          <w:id w:val="1300799545"/>
+          <w:rPr>
+            <w:color w:val="000000" w:themeColor="text1"/>
+          </w:rPr>
+          <w:tag w:val="MENDELEY_CITATION_v3_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"/>
+          <w:id w:val="342371029"/>
           <w:placeholder>
-            <w:docPart w:val="DefaultPlaceholder_-1854013440"/>
+            <w:docPart w:val="BEA9D101E06D452CA97C7C4E04582139"/>
           </w:placeholder>
         </w:sdtPr>
         <w:sdtContent>
@@ -1085,260 +825,64 @@
             <w:rPr>
               <w:rFonts w:eastAsia="Times New Roman"/>
             </w:rPr>
-            <w:t>, 2020b)</w:t>
+            <w:t>, 2020a)</w:t>
           </w:r>
         </w:sdtContent>
       </w:sdt>
-    </w:p>
-    <w:p>
-      <w:proofErr w:type="gramStart"/>
-      <w:r>
-        <w:t>Major</w:t>
-      </w:r>
-      <w:proofErr w:type="gramEnd"/>
-      <w:r>
-        <w:t xml:space="preserve"> drawback of Cortana was it can run a program that will install malware</w:t>
-      </w:r>
-      <w:r>
-        <w:t xml:space="preserve"> (Cortana Security flaw means your PC may be comprised, 2018)</w:t>
-      </w:r>
-      <w:r>
-        <w:t>.</w:t>
-      </w:r>
-    </w:p>
-    <w:p>
-      <w:r>
-        <w:t>Same year amazon introduced Alexa, which is built into devices for home automation and entertainment and making in this way the internet of things (IoT).</w:t>
-      </w:r>
-      <w:sdt>
-        <w:sdtPr>
-          <w:tag w:val="MENDELEY_CITATION_v3_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"/>
-          <w:id w:val="-589008782"/>
-          <w:placeholder>
-            <w:docPart w:val="DefaultPlaceholder_-1854013440"/>
-          </w:placeholder>
-        </w:sdtPr>
-        <w:sdtContent>
-          <w:r>
-            <w:rPr>
-              <w:rFonts w:eastAsia="Times New Roman"/>
-            </w:rPr>
-            <w:t>(</w:t>
-          </w:r>
-          <w:proofErr w:type="spellStart"/>
-          <w:r>
-            <w:rPr>
-              <w:rFonts w:eastAsia="Times New Roman"/>
-            </w:rPr>
-            <w:t>Adamopoulou</w:t>
-          </w:r>
-          <w:proofErr w:type="spellEnd"/>
-          <w:r>
-            <w:rPr>
-              <w:rFonts w:eastAsia="Times New Roman"/>
-            </w:rPr>
-            <w:t xml:space="preserve"> &amp; </w:t>
-          </w:r>
-          <w:proofErr w:type="spellStart"/>
-          <w:r>
-            <w:rPr>
-              <w:rFonts w:eastAsia="Times New Roman"/>
-            </w:rPr>
-            <w:t>Moussiades</w:t>
-          </w:r>
-          <w:proofErr w:type="spellEnd"/>
-          <w:r>
-            <w:rPr>
-              <w:rFonts w:eastAsia="Times New Roman"/>
-            </w:rPr>
-            <w:t>, 2020b)</w:t>
-          </w:r>
-        </w:sdtContent>
-      </w:sdt>
-    </w:p>
-    <w:p>
-      <w:r>
-        <w:t xml:space="preserve">Microsoft </w:t>
+      <w:r>
+        <w:rPr>
+          <w:rFonts w:eastAsia="Times New Roman"/>
+        </w:rPr>
+        <w:t xml:space="preserve">Mainly they are focusing on emotional </w:t>
+      </w:r>
+      <w:r>
+        <w:t xml:space="preserve">(Xu, Liu, Guo, Sinha, &amp; </w:t>
       </w:r>
       <w:proofErr w:type="spellStart"/>
       <w:r>
-        <w:t>Xiaolace</w:t>
+        <w:t>Akkiraju</w:t>
       </w:r>
       <w:proofErr w:type="spellEnd"/>
       <w:r>
-        <w:t xml:space="preserve">, </w:t>
-      </w:r>
-      <w:proofErr w:type="gramStart"/>
-      <w:r>
-        <w:t>ai</w:t>
-      </w:r>
-      <w:proofErr w:type="gramEnd"/>
-      <w:r>
-        <w:t xml:space="preserve"> chatbot which has IQ and EQ which established long relationships with its users, </w:t>
-      </w:r>
-      <w:proofErr w:type="gramStart"/>
-      <w:r>
-        <w:t>taking into account</w:t>
-      </w:r>
-      <w:proofErr w:type="gramEnd"/>
-      <w:r>
-        <w:t xml:space="preserve"> the cultural peculiarities and ethical issues (Zhou, Gao, Li, &amp; Shum, 2019).</w:t>
-      </w:r>
-    </w:p>
-    <w:p>
-      <w:r>
-        <w:t xml:space="preserve">Alexa and </w:t>
-      </w:r>
-      <w:proofErr w:type="spellStart"/>
-      <w:r>
-        <w:t>cortona</w:t>
-      </w:r>
-      <w:proofErr w:type="spellEnd"/>
-      <w:r>
-        <w:t xml:space="preserve"> are two </w:t>
-      </w:r>
-      <w:proofErr w:type="spellStart"/>
-      <w:r>
-        <w:t>chatots</w:t>
-      </w:r>
-      <w:proofErr w:type="spellEnd"/>
-      <w:r>
-        <w:t xml:space="preserve"> that were integrated to communicate with each other. (</w:t>
-      </w:r>
-      <w:proofErr w:type="spellStart"/>
-      <w:r>
-        <w:t>Nimavat</w:t>
-      </w:r>
-      <w:proofErr w:type="spellEnd"/>
-      <w:r>
-        <w:t xml:space="preserve"> &amp; </w:t>
-      </w:r>
-      <w:proofErr w:type="spellStart"/>
-      <w:r>
-        <w:t>Champaneria</w:t>
-      </w:r>
-      <w:proofErr w:type="spellEnd"/>
-      <w:r>
-        <w:t>, 2017).</w:t>
-      </w:r>
-    </w:p>
-    <w:p/>
-    <w:p>
-      <w:pPr>
-        <w:pStyle w:val="ListParagraph"/>
-        <w:ind w:left="1800"/>
-      </w:pPr>
-    </w:p>
-    <w:p>
-      <w:r>
-        <w:t xml:space="preserve">What are </w:t>
-      </w:r>
-      <w:proofErr w:type="gramStart"/>
-      <w:r>
-        <w:t>significances</w:t>
-      </w:r>
-      <w:proofErr w:type="gramEnd"/>
-      <w:r>
-        <w:t xml:space="preserve"> of chatbot?</w:t>
-      </w:r>
-    </w:p>
-    <w:p>
-      <w:r>
-        <w:t xml:space="preserve">Forty percent (40%) of user requests are emotional than informative. </w:t>
-      </w:r>
-      <w:r>
-        <w:t xml:space="preserve">(Xu, Liu, Guo, Sinha, &amp; </w:t>
-      </w:r>
-      <w:proofErr w:type="spellStart"/>
-      <w:r>
-        <w:t>Akkiraju</w:t>
-      </w:r>
-      <w:proofErr w:type="spellEnd"/>
-      <w:r>
         <w:t>)</w:t>
       </w:r>
-    </w:p>
-    <w:p>
-      <w:r>
-        <w:t xml:space="preserve">The duration of human-chatbot conversation is long. People </w:t>
-      </w:r>
-      <w:r>
-        <w:t>often</w:t>
-      </w:r>
-      <w:r>
-        <w:t xml:space="preserve"> use concise language with poor vocabulary or even lousy language</w:t>
-      </w:r>
-      <w:r>
-        <w:t xml:space="preserve"> (Hill, Randolph Ford, &amp; </w:t>
-      </w:r>
-      <w:proofErr w:type="spellStart"/>
-      <w:r>
-        <w:t>Farreras</w:t>
-      </w:r>
-      <w:proofErr w:type="spellEnd"/>
-      <w:r>
-        <w:t>, 2015)</w:t>
-      </w:r>
-      <w:r>
-        <w:t>.</w:t>
-      </w:r>
-    </w:p>
-    <w:p>
-      <w:r>
-        <w:t xml:space="preserve">Although we live in an age when our interlocutor can be a real person or a chatbot without caring about his </w:t>
-      </w:r>
-      <w:proofErr w:type="gramStart"/>
-      <w:r>
-        <w:t>true identity</w:t>
-      </w:r>
-      <w:proofErr w:type="gramEnd"/>
-      <w:r>
-        <w:t>. (Dale, 2016)</w:t>
-      </w:r>
-      <w:r>
-        <w:t>, a bias against gender is exposed (Costa, 2018).</w:t>
-      </w:r>
-    </w:p>
-    <w:p>
-      <w:pPr>
-        <w:rPr>
-          <w:color w:val="000000"/>
-        </w:rPr>
-      </w:pPr>
-      <w:r>
-        <w:lastRenderedPageBreak/>
-        <w:t xml:space="preserve">57% of companies </w:t>
-      </w:r>
-      <w:proofErr w:type="gramStart"/>
-      <w:r>
-        <w:t>are agreeing</w:t>
-      </w:r>
-      <w:proofErr w:type="gramEnd"/>
-      <w:r>
-        <w:t xml:space="preserve"> that chatbots can help them to get a large return on their investment with less efforts (research conducted by </w:t>
-      </w:r>
-      <w:proofErr w:type="spellStart"/>
-      <w:r>
-        <w:t>Acenture</w:t>
-      </w:r>
-      <w:proofErr w:type="spellEnd"/>
-      <w:r>
-        <w:t xml:space="preserve">). </w:t>
+      <w:r>
+        <w:rPr>
+          <w:rFonts w:eastAsia="Times New Roman"/>
+        </w:rPr>
+        <w:t xml:space="preserve"> requests and neutral responses. (</w:t>
+      </w:r>
+      <w:r>
+        <w:t>Costa, 2018)</w:t>
+      </w:r>
+    </w:p>
+    <w:p>
+      <w:r>
+        <w:t>What are types of chatbot?</w:t>
+      </w:r>
+    </w:p>
+    <w:p>
+      <w:r>
+        <w:t>Chatbots are seen as task oriented or conversational.</w:t>
+      </w:r>
+      <w:r>
+        <w:t xml:space="preserve"> </w:t>
       </w:r>
       <w:sdt>
         <w:sdtPr>
           <w:rPr>
             <w:color w:val="000000"/>
           </w:rPr>
-          <w:tag w:val="MENDELEY_CITATION_v3_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"/>
-          <w:id w:val="1619952195"/>
+          <w:tag w:val="MENDELEY_CITATION_v3_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"/>
+          <w:id w:val="-2039119501"/>
           <w:placeholder>
-            <w:docPart w:val="4693E9B538B74DF7A0AC13A01E892360"/>
+            <w:docPart w:val="8C6A6091EBB14994A708D951D7CBD6EF"/>
           </w:placeholder>
         </w:sdtPr>
         <w:sdtContent>
           <w:r>
             <w:rPr>
+              <w:rFonts w:eastAsia="Times New Roman"/>
               <w:color w:val="000000"/>
             </w:rPr>
             <w:t>(</w:t>
@@ -1346,13 +890,47 @@
           <w:proofErr w:type="spellStart"/>
           <w:r>
             <w:rPr>
+              <w:rFonts w:eastAsia="Times New Roman"/>
               <w:color w:val="000000"/>
             </w:rPr>
+            <w:t>Adamopoulou</w:t>
+          </w:r>
+          <w:proofErr w:type="spellEnd"/>
+          <w:r>
+            <w:rPr>
+              <w:rFonts w:eastAsia="Times New Roman"/>
+              <w:color w:val="000000"/>
+            </w:rPr>
+            <w:t xml:space="preserve"> &amp; </w:t>
+          </w:r>
+          <w:proofErr w:type="spellStart"/>
+          <w:r>
+            <w:rPr>
+              <w:rFonts w:eastAsia="Times New Roman"/>
+              <w:color w:val="000000"/>
+            </w:rPr>
+            <w:t>Moussiades</w:t>
+          </w:r>
+          <w:proofErr w:type="spellEnd"/>
+          <w:r>
+            <w:rPr>
+              <w:rFonts w:eastAsia="Times New Roman"/>
+              <w:color w:val="000000"/>
+            </w:rPr>
+            <w:t>, 2020b) Automated service are provided like specific transactions using ML for task-oriented whereas personalized, knowledgeable, and interactive conversational response are generated using predictive intelligence and machine learning for conversational chatbots. (</w:t>
+          </w:r>
+          <w:proofErr w:type="spellStart"/>
+          <w:r>
+            <w:rPr>
+              <w:rFonts w:eastAsia="Times New Roman"/>
+              <w:color w:val="000000"/>
+            </w:rPr>
             <w:t>Bhattacharjya</w:t>
           </w:r>
           <w:proofErr w:type="spellEnd"/>
           <w:r>
             <w:rPr>
+              <w:rFonts w:eastAsia="Times New Roman"/>
               <w:color w:val="000000"/>
             </w:rPr>
             <w:t xml:space="preserve"> et al., 2022)</w:t>
@@ -1361,349 +939,6 @@
       </w:sdt>
     </w:p>
     <w:p>
-      <w:pPr>
-        <w:rPr>
-          <w:color w:val="000000"/>
-        </w:rPr>
-      </w:pPr>
-      <w:r>
-        <w:t xml:space="preserve">Chatbots will help in changing or updating the passwords etc. </w:t>
-      </w:r>
-      <w:sdt>
-        <w:sdtPr>
-          <w:rPr>
-            <w:color w:val="000000"/>
-          </w:rPr>
-          <w:tag w:val="MENDELEY_CITATION_v3_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"/>
-          <w:id w:val="245157672"/>
-          <w:placeholder>
-            <w:docPart w:val="29ECCF0721FA4C228AFA8FE8DF131377"/>
-          </w:placeholder>
-        </w:sdtPr>
-        <w:sdtContent>
-          <w:r>
-            <w:rPr>
-              <w:color w:val="000000"/>
-            </w:rPr>
-            <w:t>(</w:t>
-          </w:r>
-          <w:proofErr w:type="spellStart"/>
-          <w:r>
-            <w:rPr>
-              <w:color w:val="000000"/>
-            </w:rPr>
-            <w:t>Bhattacharjya</w:t>
-          </w:r>
-          <w:proofErr w:type="spellEnd"/>
-          <w:r>
-            <w:rPr>
-              <w:color w:val="000000"/>
-            </w:rPr>
-            <w:t xml:space="preserve"> et al., 2022)</w:t>
-          </w:r>
-        </w:sdtContent>
-      </w:sdt>
-    </w:p>
-    <w:p>
-      <w:proofErr w:type="gramStart"/>
-      <w:r>
-        <w:rPr>
-          <w:color w:val="000000"/>
-        </w:rPr>
-        <w:t>In spite of</w:t>
-      </w:r>
-      <w:proofErr w:type="gramEnd"/>
-      <w:r>
-        <w:rPr>
-          <w:color w:val="000000"/>
-        </w:rPr>
-        <w:t xml:space="preserve"> IoT and </w:t>
-      </w:r>
-      <w:r>
-        <w:rPr>
-          <w:color w:val="000000"/>
-        </w:rPr>
-        <w:t>Blockchain</w:t>
-      </w:r>
-      <w:r>
-        <w:rPr>
-          <w:color w:val="000000"/>
-        </w:rPr>
-        <w:t xml:space="preserve"> based </w:t>
-      </w:r>
-      <w:r>
-        <w:rPr>
-          <w:color w:val="000000"/>
-        </w:rPr>
-        <w:t>systems</w:t>
-      </w:r>
-      <w:r>
-        <w:rPr>
-          <w:color w:val="000000"/>
-        </w:rPr>
-        <w:t xml:space="preserve"> with secure architecture for communications </w:t>
-      </w:r>
-      <w:proofErr w:type="gramStart"/>
-      <w:r>
-        <w:rPr>
-          <w:color w:val="000000"/>
-        </w:rPr>
-        <w:t>still chatbots are</w:t>
-      </w:r>
-      <w:proofErr w:type="gramEnd"/>
-      <w:r>
-        <w:rPr>
-          <w:color w:val="000000"/>
-        </w:rPr>
-        <w:t xml:space="preserve"> hassle free way of conversational solution.</w:t>
-      </w:r>
-    </w:p>
-    <w:p>
-      <w:pPr>
-        <w:rPr>
-          <w:color w:val="000000"/>
-        </w:rPr>
-      </w:pPr>
-      <w:r>
-        <w:t xml:space="preserve">Chatbot should be built in a way that acts as a tool, a toy, and a friend at the same time. </w:t>
-      </w:r>
-      <w:sdt>
-        <w:sdtPr>
-          <w:rPr>
-            <w:color w:val="000000"/>
-          </w:rPr>
-          <w:tag w:val="MENDELEY_CITATION_v3_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"/>
-          <w:id w:val="-248199209"/>
-          <w:placeholder>
-            <w:docPart w:val="BEA9D101E06D452CA97C7C4E04582139"/>
-          </w:placeholder>
-        </w:sdtPr>
-        <w:sdtContent>
-          <w:r>
-            <w:rPr>
-              <w:rFonts w:eastAsia="Times New Roman"/>
-            </w:rPr>
-            <w:t>(</w:t>
-          </w:r>
-          <w:proofErr w:type="spellStart"/>
-          <w:r>
-            <w:rPr>
-              <w:rFonts w:eastAsia="Times New Roman"/>
-            </w:rPr>
-            <w:t>Adamopoulou</w:t>
-          </w:r>
-          <w:proofErr w:type="spellEnd"/>
-          <w:r>
-            <w:rPr>
-              <w:rFonts w:eastAsia="Times New Roman"/>
-            </w:rPr>
-            <w:t xml:space="preserve"> &amp; </w:t>
-          </w:r>
-          <w:proofErr w:type="spellStart"/>
-          <w:r>
-            <w:rPr>
-              <w:rFonts w:eastAsia="Times New Roman"/>
-            </w:rPr>
-            <w:t>Moussiades</w:t>
-          </w:r>
-          <w:proofErr w:type="spellEnd"/>
-          <w:r>
-            <w:rPr>
-              <w:rFonts w:eastAsia="Times New Roman"/>
-            </w:rPr>
-            <w:t>, 2020a)</w:t>
-          </w:r>
-        </w:sdtContent>
-      </w:sdt>
-    </w:p>
-    <w:p/>
-    <w:p>
-      <w:pPr>
-        <w:ind w:left="1080" w:firstLine="720"/>
-      </w:pPr>
-    </w:p>
-    <w:p>
-      <w:pPr>
-        <w:pStyle w:val="ListParagraph"/>
-        <w:ind w:left="1800"/>
-      </w:pPr>
-    </w:p>
-    <w:p>
-      <w:r>
-        <w:t>What are types of chatbot?</w:t>
-      </w:r>
-    </w:p>
-    <w:p>
-      <w:r>
-        <w:t>Chat-based/ Conversational, and Task based Chatbots</w:t>
-      </w:r>
-      <w:r>
-        <w:t xml:space="preserve"> </w:t>
-      </w:r>
-      <w:sdt>
-        <w:sdtPr>
-          <w:tag w:val="MENDELEY_CITATION_v3_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"/>
-          <w:id w:val="-4290073"/>
-          <w:placeholder>
-            <w:docPart w:val="A5BCF62A991E4F2C95F43D69E1FB3EC6"/>
-          </w:placeholder>
-        </w:sdtPr>
-        <w:sdtContent>
-          <w:r>
-            <w:rPr>
-              <w:rFonts w:eastAsia="Times New Roman"/>
-            </w:rPr>
-            <w:t>(</w:t>
-          </w:r>
-          <w:proofErr w:type="spellStart"/>
-          <w:r>
-            <w:rPr>
-              <w:rFonts w:eastAsia="Times New Roman"/>
-            </w:rPr>
-            <w:t>Adamopoulou</w:t>
-          </w:r>
-          <w:proofErr w:type="spellEnd"/>
-          <w:r>
-            <w:rPr>
-              <w:rFonts w:eastAsia="Times New Roman"/>
-            </w:rPr>
-            <w:t xml:space="preserve"> &amp; </w:t>
-          </w:r>
-          <w:proofErr w:type="spellStart"/>
-          <w:r>
-            <w:rPr>
-              <w:rFonts w:eastAsia="Times New Roman"/>
-            </w:rPr>
-            <w:t>Moussiades</w:t>
-          </w:r>
-          <w:proofErr w:type="spellEnd"/>
-          <w:r>
-            <w:rPr>
-              <w:rFonts w:eastAsia="Times New Roman"/>
-            </w:rPr>
-            <w:t>, 2020b)</w:t>
-          </w:r>
-        </w:sdtContent>
-      </w:sdt>
-    </w:p>
-    <w:p>
-      <w:r>
-        <w:t xml:space="preserve">Chatbots are </w:t>
-      </w:r>
-      <w:proofErr w:type="gramStart"/>
-      <w:r>
-        <w:t>divide</w:t>
-      </w:r>
-      <w:proofErr w:type="gramEnd"/>
-      <w:r>
-        <w:t xml:space="preserve"> based on various param like knowledge domain, service provided, goals, input processing and generating response, human aid. Building a method.</w:t>
-      </w:r>
-    </w:p>
-    <w:p>
-      <w:r>
-        <w:t xml:space="preserve">Chatbots are two </w:t>
-      </w:r>
-      <w:proofErr w:type="gramStart"/>
-      <w:r>
-        <w:t>kinds :</w:t>
-      </w:r>
-      <w:proofErr w:type="gramEnd"/>
-      <w:r>
-        <w:t xml:space="preserve"> Task oriented declarative chatbots and data driven and predictive (conversational) chatbots</w:t>
-      </w:r>
-    </w:p>
-    <w:p>
-      <w:r>
-        <w:t>Task-oriented (declarative chatbots are only used to perform one function</w:t>
-      </w:r>
-      <w:r>
-        <w:t xml:space="preserve">, </w:t>
-      </w:r>
-      <w:proofErr w:type="gramStart"/>
-      <w:r>
-        <w:t>there</w:t>
-      </w:r>
-      <w:proofErr w:type="gramEnd"/>
-      <w:r>
-        <w:t xml:space="preserve"> are know as single </w:t>
-      </w:r>
-      <w:proofErr w:type="spellStart"/>
-      <w:r>
-        <w:t>prupose</w:t>
-      </w:r>
-      <w:proofErr w:type="spellEnd"/>
-      <w:r>
-        <w:t xml:space="preserve"> programs. This uses Natural language processing, some ML which will generate responses which are automated but in other cases </w:t>
-      </w:r>
-      <w:proofErr w:type="spellStart"/>
-      <w:r>
-        <w:t>responsed</w:t>
-      </w:r>
-      <w:proofErr w:type="spellEnd"/>
-      <w:r>
-        <w:t xml:space="preserve"> which are conversational for the use queries. These chatbots interactions are considered as highly specific, structured</w:t>
-      </w:r>
-      <w:proofErr w:type="gramStart"/>
-      <w:r>
-        <w:t>, mostly suitable</w:t>
-      </w:r>
-      <w:proofErr w:type="gramEnd"/>
-      <w:r>
-        <w:t xml:space="preserve"> to support service function.</w:t>
-      </w:r>
-      <w:r>
-        <w:t xml:space="preserve"> </w:t>
-      </w:r>
-      <w:r>
-        <w:t xml:space="preserve">These give </w:t>
-      </w:r>
-      <w:r>
-        <w:t>queries like business hours, normal transactions etc.</w:t>
-      </w:r>
-    </w:p>
-    <w:p>
-      <w:r>
-        <w:t xml:space="preserve">Data driven and predictive (conversational) chatbots </w:t>
-      </w:r>
-      <w:r>
-        <w:t xml:space="preserve">are knowledgeable, highly interactive, customized than task specific bots. These bots </w:t>
-      </w:r>
-      <w:proofErr w:type="gramStart"/>
-      <w:r>
-        <w:t>uses</w:t>
-      </w:r>
-      <w:proofErr w:type="gramEnd"/>
-      <w:r>
-        <w:t xml:space="preserve"> predictive </w:t>
-      </w:r>
-      <w:proofErr w:type="gramStart"/>
-      <w:r>
-        <w:t>intelligence,</w:t>
-      </w:r>
-      <w:proofErr w:type="gramEnd"/>
-      <w:r>
-        <w:t xml:space="preserve"> analytics in order to allow customization base on the user profiles and previous (past) user behavior. Some examples </w:t>
-      </w:r>
-      <w:proofErr w:type="gramStart"/>
-      <w:r>
-        <w:t>are like</w:t>
-      </w:r>
-      <w:proofErr w:type="gramEnd"/>
-      <w:r>
-        <w:t xml:space="preserve"> Alexa, and Siri.</w:t>
-      </w:r>
-    </w:p>
-    <w:p/>
-    <w:p/>
-    <w:p>
-      <w:pPr>
-        <w:ind w:left="1440"/>
-      </w:pPr>
-    </w:p>
-    <w:p>
-      <w:pPr>
-        <w:ind w:left="1440"/>
-      </w:pPr>
       <w:r>
         <w:t xml:space="preserve">What is </w:t>
       </w:r>
@@ -1721,10 +956,8 @@
         <w:t xml:space="preserve"> Discuss along with its history and differences with normal chatbots.</w:t>
       </w:r>
     </w:p>
-    <w:p>
-      <w:pPr>
-        <w:ind w:left="1440"/>
-      </w:pPr>
+    <w:p/>
+    <w:p>
       <w:r>
         <w:t xml:space="preserve">How </w:t>
       </w:r>
@@ -1744,6 +977,7 @@
         <w:ind w:left="450"/>
       </w:pPr>
       <w:r>
+        <w:lastRenderedPageBreak/>
         <w:t xml:space="preserve">2. Literature </w:t>
       </w:r>
       <w:proofErr w:type="spellStart"/>
@@ -1800,7 +1034,6 @@
         <w:ind w:left="2160"/>
       </w:pPr>
       <w:r>
-        <w:lastRenderedPageBreak/>
         <w:t>Industry applications</w:t>
       </w:r>
       <w:r>
@@ -2024,73 +1257,6 @@
 </w:document>
 </file>
 
-<file path=word/comments.xml><?xml version="1.0" encoding="utf-8"?>
-<w:comments xmlns:wpc="http://schemas.microsoft.com/office/word/2010/wordprocessingCanvas" xmlns:cx="http://schemas.microsoft.com/office/drawing/2014/chartex" xmlns:cx1="http://schemas.microsoft.com/office/drawing/2015/9/8/chartex" xmlns:cx2="http://schemas.microsoft.com/office/drawing/2015/10/21/chartex" xmlns:cx3="http://schemas.microsoft.com/office/drawing/2016/5/9/chartex" xmlns:cx4="http://schemas.microsoft.com/office/drawing/2016/5/10/chartex" xmlns:cx5="http://schemas.microsoft.com/office/drawing/2016/5/11/chartex" xmlns:cx6="http://schemas.microsoft.com/office/drawing/2016/5/12/chartex" xmlns:cx7="http://schemas.microsoft.com/office/drawing/2016/5/13/chartex" xmlns:cx8="http://schemas.microsoft.com/office/drawing/2016/5/14/chartex" xmlns:mc="http://schemas.openxmlformats.org/markup-compatibility/2006" xmlns:aink="http://schemas.microsoft.com/office/drawing/2016/ink" xmlns:am3d="http://schemas.microsoft.com/office/drawing/2017/model3d" xmlns:o="urn:schemas-microsoft-com:office:office" xmlns:oel="http://schemas.microsoft.com/office/2019/extlst" xmlns:r="http://schemas.openxmlformats.org/officeDocument/2006/relationships" xmlns:m="http://schemas.openxmlformats.org/officeDocument/2006/math" xmlns:v="urn:schemas-microsoft-com:vml" xmlns:wp14="http://schemas.microsoft.com/office/word/2010/wordprocessingDrawing" xmlns:wp="http://schemas.openxmlformats.org/drawingml/2006/wordprocessingDrawing" xmlns:w10="urn:schemas-microsoft-com:office:word" xmlns:w="http://schemas.openxmlformats.org/wordprocessingml/2006/main" xmlns:w14="http://schemas.microsoft.com/office/word/2010/wordml" xmlns:w15="http://schemas.microsoft.com/office/word/2012/wordml" xmlns:w16cex="http://schemas.microsoft.com/office/word/2018/wordml/cex" xmlns:w16cid="http://schemas.microsoft.com/office/word/2016/wordml/cid" xmlns:w16="http://schemas.microsoft.com/office/word/2018/wordml" xmlns:w16du="http://schemas.microsoft.com/office/word/2023/wordml/word16du" xmlns:w16sdtdh="http://schemas.microsoft.com/office/word/2020/wordml/sdtdatahash" xmlns:w16se="http://schemas.microsoft.com/office/word/2015/wordml/symex" xmlns:wpg="http://schemas.microsoft.com/office/word/2010/wordprocessingGroup" xmlns:wpi="http://schemas.microsoft.com/office/word/2010/wordprocessingInk" xmlns:wne="http://schemas.microsoft.com/office/word/2006/wordml" xmlns:wps="http://schemas.microsoft.com/office/word/2010/wordprocessingShape" mc:Ignorable="w14 w15 w16se w16cid w16 w16cex w16sdtdh wp14">
-  <w:comment w:id="0" w:author="Niraula Rohan" w:date="2023-04-11T17:56:00Z" w:initials="RN">
-    <w:p>
-      <w:pPr>
-        <w:pStyle w:val="CommentText"/>
-      </w:pPr>
-      <w:r>
-        <w:rPr>
-          <w:rStyle w:val="CommentReference"/>
-        </w:rPr>
-        <w:annotationRef/>
-      </w:r>
-      <w:r>
-        <w:t>Chatbots agents, as a novel and entertaining way to satisfy clients, similar to the services of general offline service agents. (Lowry, Romano, Jenkins, &amp; Guthrie, 2009)</w:t>
-      </w:r>
-    </w:p>
-    <w:p>
-      <w:pPr>
-        <w:pStyle w:val="CommentText"/>
-      </w:pPr>
-      <w:r>
-        <w:t>Chatbots is a software or a computer software which is built to give response to simulate with the human user. Chatbots application will work in very simple way, where some tasks are precompiled, int that case the knowledge is already programmed in advance. Chatbots will make match with the pattern present in the knowledge base to the sentence given by the customers.</w:t>
-      </w:r>
-      <w:r>
-        <w:rPr>
-          <w:color w:val="000000"/>
-        </w:rPr>
-        <w:t>(Bhattacharjya et al., 2022)</w:t>
-      </w:r>
-    </w:p>
-    <w:p>
-      <w:pPr>
-        <w:pStyle w:val="CommentText"/>
-      </w:pPr>
-      <w:r>
-        <w:rPr>
-          <w:color w:val="000000"/>
-        </w:rPr>
-        <w:t>A chatbot is example of AI system and intelligent human computer interaction(HCI). A computer program designed to simulate conversation with human users, especially over the internet.</w:t>
-      </w:r>
-      <w:r>
-        <w:t>(Adamopoulou &amp; Moussiades, 2020a)</w:t>
-      </w:r>
-    </w:p>
-  </w:comment>
-</w:comments>
-</file>
-
-<file path=word/commentsExtended.xml><?xml version="1.0" encoding="utf-8"?>
-<w15:commentsEx xmlns:wpc="http://schemas.microsoft.com/office/word/2010/wordprocessingCanvas" xmlns:cx="http://schemas.microsoft.com/office/drawing/2014/chartex" xmlns:cx1="http://schemas.microsoft.com/office/drawing/2015/9/8/chartex" xmlns:cx2="http://schemas.microsoft.com/office/drawing/2015/10/21/chartex" xmlns:cx3="http://schemas.microsoft.com/office/drawing/2016/5/9/chartex" xmlns:cx4="http://schemas.microsoft.com/office/drawing/2016/5/10/chartex" xmlns:cx5="http://schemas.microsoft.com/office/drawing/2016/5/11/chartex" xmlns:cx6="http://schemas.microsoft.com/office/drawing/2016/5/12/chartex" xmlns:cx7="http://schemas.microsoft.com/office/drawing/2016/5/13/chartex" xmlns:cx8="http://schemas.microsoft.com/office/drawing/2016/5/14/chartex" xmlns:mc="http://schemas.openxmlformats.org/markup-compatibility/2006" xmlns:aink="http://schemas.microsoft.com/office/drawing/2016/ink" xmlns:am3d="http://schemas.microsoft.com/office/drawing/2017/model3d" xmlns:o="urn:schemas-microsoft-com:office:office" xmlns:oel="http://schemas.microsoft.com/office/2019/extlst" xmlns:r="http://schemas.openxmlformats.org/officeDocument/2006/relationships" xmlns:m="http://schemas.openxmlformats.org/officeDocument/2006/math" xmlns:v="urn:schemas-microsoft-com:vml" xmlns:wp14="http://schemas.microsoft.com/office/word/2010/wordprocessingDrawing" xmlns:wp="http://schemas.openxmlformats.org/drawingml/2006/wordprocessingDrawing" xmlns:w10="urn:schemas-microsoft-com:office:word" xmlns:w="http://schemas.openxmlformats.org/wordprocessingml/2006/main" xmlns:w14="http://schemas.microsoft.com/office/word/2010/wordml" xmlns:w15="http://schemas.microsoft.com/office/word/2012/wordml" xmlns:w16cex="http://schemas.microsoft.com/office/word/2018/wordml/cex" xmlns:w16cid="http://schemas.microsoft.com/office/word/2016/wordml/cid" xmlns:w16="http://schemas.microsoft.com/office/word/2018/wordml" xmlns:w16du="http://schemas.microsoft.com/office/word/2023/wordml/word16du" xmlns:w16sdtdh="http://schemas.microsoft.com/office/word/2020/wordml/sdtdatahash" xmlns:w16se="http://schemas.microsoft.com/office/word/2015/wordml/symex" xmlns:wpg="http://schemas.microsoft.com/office/word/2010/wordprocessingGroup" xmlns:wpi="http://schemas.microsoft.com/office/word/2010/wordprocessingInk" xmlns:wne="http://schemas.microsoft.com/office/word/2006/wordml" xmlns:wps="http://schemas.microsoft.com/office/word/2010/wordprocessingShape" mc:Ignorable="w14 w15 w16se w16cid w16 w16cex w16sdtdh wp14">
-  <w15:commentEx w15:paraId="735CDC7D" w15:done="0"/>
-</w15:commentsEx>
-</file>
-
-<file path=word/commentsExtensible.xml><?xml version="1.0" encoding="utf-8"?>
-<w16cex:commentsExtensible xmlns:wpc="http://schemas.microsoft.com/office/word/2010/wordprocessingCanvas" xmlns:cx="http://schemas.microsoft.com/office/drawing/2014/chartex" xmlns:cx1="http://schemas.microsoft.com/office/drawing/2015/9/8/chartex" xmlns:cx2="http://schemas.microsoft.com/office/drawing/2015/10/21/chartex" xmlns:cx3="http://schemas.microsoft.com/office/drawing/2016/5/9/chartex" xmlns:cx4="http://schemas.microsoft.com/office/drawing/2016/5/10/chartex" xmlns:cx5="http://schemas.microsoft.com/office/drawing/2016/5/11/chartex" xmlns:cx6="http://schemas.microsoft.com/office/drawing/2016/5/12/chartex" xmlns:cx7="http://schemas.microsoft.com/office/drawing/2016/5/13/chartex" xmlns:cx8="http://schemas.microsoft.com/office/drawing/2016/5/14/chartex" xmlns:mc="http://schemas.openxmlformats.org/markup-compatibility/2006" xmlns:aink="http://schemas.microsoft.com/office/drawing/2016/ink" xmlns:am3d="http://schemas.microsoft.com/office/drawing/2017/model3d" xmlns:o="urn:schemas-microsoft-com:office:office" xmlns:oel="http://schemas.microsoft.com/office/2019/extlst" xmlns:r="http://schemas.openxmlformats.org/officeDocument/2006/relationships" xmlns:m="http://schemas.openxmlformats.org/officeDocument/2006/math" xmlns:v="urn:schemas-microsoft-com:vml" xmlns:wp14="http://schemas.microsoft.com/office/word/2010/wordprocessingDrawing" xmlns:wp="http://schemas.openxmlformats.org/drawingml/2006/wordprocessingDrawing" xmlns:w10="urn:schemas-microsoft-com:office:word" xmlns:w="http://schemas.openxmlformats.org/wordprocessingml/2006/main" xmlns:w14="http://schemas.microsoft.com/office/word/2010/wordml" xmlns:w15="http://schemas.microsoft.com/office/word/2012/wordml" xmlns:w16cex="http://schemas.microsoft.com/office/word/2018/wordml/cex" xmlns:w16cid="http://schemas.microsoft.com/office/word/2016/wordml/cid" xmlns:w16="http://schemas.microsoft.com/office/word/2018/wordml" xmlns:w16du="http://schemas.microsoft.com/office/word/2023/wordml/word16du" xmlns:w16sdtdh="http://schemas.microsoft.com/office/word/2020/wordml/sdtdatahash" xmlns:w16se="http://schemas.microsoft.com/office/word/2015/wordml/symex" xmlns:wpg="http://schemas.microsoft.com/office/word/2010/wordprocessingGroup" xmlns:wpi="http://schemas.microsoft.com/office/word/2010/wordprocessingInk" xmlns:wne="http://schemas.microsoft.com/office/word/2006/wordml" xmlns:wps="http://schemas.microsoft.com/office/word/2010/wordprocessingShape" mc:Ignorable="w14 w15 w16se w16cid w16 w16cex w16sdtdh wp14">
-  <w16cex:commentExtensible w16cex:durableId="27E01DBD" w16cex:dateUtc="2023-04-11T12:11:00Z"/>
-</w16cex:commentsExtensible>
-</file>
-
-<file path=word/commentsIds.xml><?xml version="1.0" encoding="utf-8"?>
-<w16cid:commentsIds xmlns:wpc="http://schemas.microsoft.com/office/word/2010/wordprocessingCanvas" xmlns:cx="http://schemas.microsoft.com/office/drawing/2014/chartex" xmlns:cx1="http://schemas.microsoft.com/office/drawing/2015/9/8/chartex" xmlns:cx2="http://schemas.microsoft.com/office/drawing/2015/10/21/chartex" xmlns:cx3="http://schemas.microsoft.com/office/drawing/2016/5/9/chartex" xmlns:cx4="http://schemas.microsoft.com/office/drawing/2016/5/10/chartex" xmlns:cx5="http://schemas.microsoft.com/office/drawing/2016/5/11/chartex" xmlns:cx6="http://schemas.microsoft.com/office/drawing/2016/5/12/chartex" xmlns:cx7="http://schemas.microsoft.com/office/drawing/2016/5/13/chartex" xmlns:cx8="http://schemas.microsoft.com/office/drawing/2016/5/14/chartex" xmlns:mc="http://schemas.openxmlformats.org/markup-compatibility/2006" xmlns:aink="http://schemas.microsoft.com/office/drawing/2016/ink" xmlns:am3d="http://schemas.microsoft.com/office/drawing/2017/model3d" xmlns:o="urn:schemas-microsoft-com:office:office" xmlns:oel="http://schemas.microsoft.com/office/2019/extlst" xmlns:r="http://schemas.openxmlformats.org/officeDocument/2006/relationships" xmlns:m="http://schemas.openxmlformats.org/officeDocument/2006/math" xmlns:v="urn:schemas-microsoft-com:vml" xmlns:wp14="http://schemas.microsoft.com/office/word/2010/wordprocessingDrawing" xmlns:wp="http://schemas.openxmlformats.org/drawingml/2006/wordprocessingDrawing" xmlns:w10="urn:schemas-microsoft-com:office:word" xmlns:w="http://schemas.openxmlformats.org/wordprocessingml/2006/main" xmlns:w14="http://schemas.microsoft.com/office/word/2010/wordml" xmlns:w15="http://schemas.microsoft.com/office/word/2012/wordml" xmlns:w16cex="http://schemas.microsoft.com/office/word/2018/wordml/cex" xmlns:w16cid="http://schemas.microsoft.com/office/word/2016/wordml/cid" xmlns:w16="http://schemas.microsoft.com/office/word/2018/wordml" xmlns:w16du="http://schemas.microsoft.com/office/word/2023/wordml/word16du" xmlns:w16sdtdh="http://schemas.microsoft.com/office/word/2020/wordml/sdtdatahash" xmlns:w16se="http://schemas.microsoft.com/office/word/2015/wordml/symex" xmlns:wpg="http://schemas.microsoft.com/office/word/2010/wordprocessingGroup" xmlns:wpi="http://schemas.microsoft.com/office/word/2010/wordprocessingInk" xmlns:wne="http://schemas.microsoft.com/office/word/2006/wordml" xmlns:wps="http://schemas.microsoft.com/office/word/2010/wordprocessingShape" mc:Ignorable="w14 w15 w16se w16cid w16 w16cex w16sdtdh wp14">
-  <w16cid:commentId w16cid:paraId="735CDC7D" w16cid:durableId="27E01DBD"/>
-</w16cid:commentsIds>
-</file>
-
 <file path=word/numbering.xml><?xml version="1.0" encoding="utf-8"?>
 <w:numbering xmlns:wpc="http://schemas.microsoft.com/office/word/2010/wordprocessingCanvas" xmlns:cx="http://schemas.microsoft.com/office/drawing/2014/chartex" xmlns:cx1="http://schemas.microsoft.com/office/drawing/2015/9/8/chartex" xmlns:cx2="http://schemas.microsoft.com/office/drawing/2015/10/21/chartex" xmlns:cx3="http://schemas.microsoft.com/office/drawing/2016/5/9/chartex" xmlns:cx4="http://schemas.microsoft.com/office/drawing/2016/5/10/chartex" xmlns:cx5="http://schemas.microsoft.com/office/drawing/2016/5/11/chartex" xmlns:cx6="http://schemas.microsoft.com/office/drawing/2016/5/12/chartex" xmlns:cx7="http://schemas.microsoft.com/office/drawing/2016/5/13/chartex" xmlns:cx8="http://schemas.microsoft.com/office/drawing/2016/5/14/chartex" xmlns:mc="http://schemas.openxmlformats.org/markup-compatibility/2006" xmlns:aink="http://schemas.microsoft.com/office/drawing/2016/ink" xmlns:am3d="http://schemas.microsoft.com/office/drawing/2017/model3d" xmlns:o="urn:schemas-microsoft-com:office:office" xmlns:oel="http://schemas.microsoft.com/office/2019/extlst" xmlns:r="http://schemas.openxmlformats.org/officeDocument/2006/relationships" xmlns:m="http://schemas.openxmlformats.org/officeDocument/2006/math" xmlns:v="urn:schemas-microsoft-com:vml" xmlns:wp14="http://schemas.microsoft.com/office/word/2010/wordprocessingDrawing" xmlns:wp="http://schemas.openxmlformats.org/drawingml/2006/wordprocessingDrawing" xmlns:w10="urn:schemas-microsoft-com:office:word" xmlns:w="http://schemas.openxmlformats.org/wordprocessingml/2006/main" xmlns:w14="http://schemas.microsoft.com/office/word/2010/wordml" xmlns:w15="http://schemas.microsoft.com/office/word/2012/wordml" xmlns:w16cex="http://schemas.microsoft.com/office/word/2018/wordml/cex" xmlns:w16cid="http://schemas.microsoft.com/office/word/2016/wordml/cid" xmlns:w16="http://schemas.microsoft.com/office/word/2018/wordml" xmlns:w16du="http://schemas.microsoft.com/office/word/2023/wordml/word16du" xmlns:w16sdtdh="http://schemas.microsoft.com/office/word/2020/wordml/sdtdatahash" xmlns:w16se="http://schemas.microsoft.com/office/word/2015/wordml/symex" xmlns:wpg="http://schemas.microsoft.com/office/word/2010/wordprocessingGroup" xmlns:wpi="http://schemas.microsoft.com/office/word/2010/wordprocessingInk" xmlns:wne="http://schemas.microsoft.com/office/word/2006/wordml" xmlns:wps="http://schemas.microsoft.com/office/word/2010/wordprocessingShape" mc:Ignorable="w14 w15 w16se w16cid w16 w16cex w16sdtdh wp14">
   <w:abstractNum w:abstractNumId="0" w15:restartNumberingAfterBreak="0">
@@ -2310,14 +1476,6 @@
     <w:abstractNumId w:val="0"/>
   </w:num>
 </w:numbering>
-</file>
-
-<file path=word/people.xml><?xml version="1.0" encoding="utf-8"?>
-<w15:people xmlns:wpc="http://schemas.microsoft.com/office/word/2010/wordprocessingCanvas" xmlns:cx="http://schemas.microsoft.com/office/drawing/2014/chartex" xmlns:cx1="http://schemas.microsoft.com/office/drawing/2015/9/8/chartex" xmlns:cx2="http://schemas.microsoft.com/office/drawing/2015/10/21/chartex" xmlns:cx3="http://schemas.microsoft.com/office/drawing/2016/5/9/chartex" xmlns:cx4="http://schemas.microsoft.com/office/drawing/2016/5/10/chartex" xmlns:cx5="http://schemas.microsoft.com/office/drawing/2016/5/11/chartex" xmlns:cx6="http://schemas.microsoft.com/office/drawing/2016/5/12/chartex" xmlns:cx7="http://schemas.microsoft.com/office/drawing/2016/5/13/chartex" xmlns:cx8="http://schemas.microsoft.com/office/drawing/2016/5/14/chartex" xmlns:mc="http://schemas.openxmlformats.org/markup-compatibility/2006" xmlns:aink="http://schemas.microsoft.com/office/drawing/2016/ink" xmlns:am3d="http://schemas.microsoft.com/office/drawing/2017/model3d" xmlns:o="urn:schemas-microsoft-com:office:office" xmlns:oel="http://schemas.microsoft.com/office/2019/extlst" xmlns:r="http://schemas.openxmlformats.org/officeDocument/2006/relationships" xmlns:m="http://schemas.openxmlformats.org/officeDocument/2006/math" xmlns:v="urn:schemas-microsoft-com:vml" xmlns:wp14="http://schemas.microsoft.com/office/word/2010/wordprocessingDrawing" xmlns:wp="http://schemas.openxmlformats.org/drawingml/2006/wordprocessingDrawing" xmlns:w10="urn:schemas-microsoft-com:office:word" xmlns:w="http://schemas.openxmlformats.org/wordprocessingml/2006/main" xmlns:w14="http://schemas.microsoft.com/office/word/2010/wordml" xmlns:w15="http://schemas.microsoft.com/office/word/2012/wordml" xmlns:w16cex="http://schemas.microsoft.com/office/word/2018/wordml/cex" xmlns:w16cid="http://schemas.microsoft.com/office/word/2016/wordml/cid" xmlns:w16="http://schemas.microsoft.com/office/word/2018/wordml" xmlns:w16du="http://schemas.microsoft.com/office/word/2023/wordml/word16du" xmlns:w16sdtdh="http://schemas.microsoft.com/office/word/2020/wordml/sdtdatahash" xmlns:w16se="http://schemas.microsoft.com/office/word/2015/wordml/symex" xmlns:wpg="http://schemas.microsoft.com/office/word/2010/wordprocessingGroup" xmlns:wpi="http://schemas.microsoft.com/office/word/2010/wordprocessingInk" xmlns:wne="http://schemas.microsoft.com/office/word/2006/wordml" xmlns:wps="http://schemas.microsoft.com/office/word/2010/wordprocessingShape" mc:Ignorable="w14 w15 w16se w16cid w16 w16cex w16sdtdh wp14">
-  <w15:person w15:author="Niraula Rohan">
-    <w15:presenceInfo w15:providerId="AD" w15:userId="S::rohan.niraula20@my.northampton.ac.uk::ae737d47-fdef-4844-9ee2-36b8c65777fe"/>
-  </w15:person>
-</w15:people>
 </file>
 
 <file path=word/styles.xml><?xml version="1.0" encoding="utf-8"?>
@@ -2867,122 +2025,6 @@
     </w:docPart>
     <w:docPart>
       <w:docPartPr>
-        <w:name w:val="61DD80AE6327490694DBAACB78B0378F"/>
-        <w:category>
-          <w:name w:val="General"/>
-          <w:gallery w:val="placeholder"/>
-        </w:category>
-        <w:types>
-          <w:type w:val="bbPlcHdr"/>
-        </w:types>
-        <w:behaviors>
-          <w:behavior w:val="content"/>
-        </w:behaviors>
-        <w:guid w:val="{CE8ABA0A-1806-499D-A1BA-FAA87541BC1C}"/>
-      </w:docPartPr>
-      <w:docPartBody>
-        <w:p>
-          <w:pPr>
-            <w:pStyle w:val="61DD80AE6327490694DBAACB78B0378F"/>
-          </w:pPr>
-          <w:r>
-            <w:rPr>
-              <w:rStyle w:val="PlaceholderText"/>
-            </w:rPr>
-            <w:t>Click or tap here to enter text.</w:t>
-          </w:r>
-        </w:p>
-      </w:docPartBody>
-    </w:docPart>
-    <w:docPart>
-      <w:docPartPr>
-        <w:name w:val="8B8CF951721F4883BE068739E90BF3B6"/>
-        <w:category>
-          <w:name w:val="General"/>
-          <w:gallery w:val="placeholder"/>
-        </w:category>
-        <w:types>
-          <w:type w:val="bbPlcHdr"/>
-        </w:types>
-        <w:behaviors>
-          <w:behavior w:val="content"/>
-        </w:behaviors>
-        <w:guid w:val="{84A89735-24C3-4188-A23B-F5722266A209}"/>
-      </w:docPartPr>
-      <w:docPartBody>
-        <w:p>
-          <w:pPr>
-            <w:pStyle w:val="8B8CF951721F4883BE068739E90BF3B6"/>
-          </w:pPr>
-          <w:r>
-            <w:rPr>
-              <w:rStyle w:val="PlaceholderText"/>
-            </w:rPr>
-            <w:t>Click or tap here to enter text.</w:t>
-          </w:r>
-        </w:p>
-      </w:docPartBody>
-    </w:docPart>
-    <w:docPart>
-      <w:docPartPr>
-        <w:name w:val="A5BCF62A991E4F2C95F43D69E1FB3EC6"/>
-        <w:category>
-          <w:name w:val="General"/>
-          <w:gallery w:val="placeholder"/>
-        </w:category>
-        <w:types>
-          <w:type w:val="bbPlcHdr"/>
-        </w:types>
-        <w:behaviors>
-          <w:behavior w:val="content"/>
-        </w:behaviors>
-        <w:guid w:val="{741735C2-25C6-4600-9719-20E9516281BA}"/>
-      </w:docPartPr>
-      <w:docPartBody>
-        <w:p>
-          <w:pPr>
-            <w:pStyle w:val="A5BCF62A991E4F2C95F43D69E1FB3EC6"/>
-          </w:pPr>
-          <w:r>
-            <w:rPr>
-              <w:rStyle w:val="PlaceholderText"/>
-            </w:rPr>
-            <w:t>Click or tap here to enter text.</w:t>
-          </w:r>
-        </w:p>
-      </w:docPartBody>
-    </w:docPart>
-    <w:docPart>
-      <w:docPartPr>
-        <w:name w:val="3A4AA200385E4C91A75D31D4E4E1AA6D"/>
-        <w:category>
-          <w:name w:val="General"/>
-          <w:gallery w:val="placeholder"/>
-        </w:category>
-        <w:types>
-          <w:type w:val="bbPlcHdr"/>
-        </w:types>
-        <w:behaviors>
-          <w:behavior w:val="content"/>
-        </w:behaviors>
-        <w:guid w:val="{9B34431A-AA5A-40A3-84B6-C0226A7A72DC}"/>
-      </w:docPartPr>
-      <w:docPartBody>
-        <w:p>
-          <w:pPr>
-            <w:pStyle w:val="3A4AA200385E4C91A75D31D4E4E1AA6D"/>
-          </w:pPr>
-          <w:r>
-            <w:rPr>
-              <w:rStyle w:val="PlaceholderText"/>
-            </w:rPr>
-            <w:t>Click or tap here to enter text.</w:t>
-          </w:r>
-        </w:p>
-      </w:docPartBody>
-    </w:docPart>
-    <w:docPart>
-      <w:docPartPr>
         <w:name w:val="39E1263DF0924272942DEE6E151D738E"/>
         <w:category>
           <w:name w:val="General"/>
@@ -3000,35 +2042,6 @@
         <w:p>
           <w:pPr>
             <w:pStyle w:val="39E1263DF0924272942DEE6E151D738E"/>
-          </w:pPr>
-          <w:r>
-            <w:rPr>
-              <w:rStyle w:val="PlaceholderText"/>
-            </w:rPr>
-            <w:t>Click or tap here to enter text.</w:t>
-          </w:r>
-        </w:p>
-      </w:docPartBody>
-    </w:docPart>
-    <w:docPart>
-      <w:docPartPr>
-        <w:name w:val="A0E5BD14B8074C6B98DED598E6CFEC1F"/>
-        <w:category>
-          <w:name w:val="General"/>
-          <w:gallery w:val="placeholder"/>
-        </w:category>
-        <w:types>
-          <w:type w:val="bbPlcHdr"/>
-        </w:types>
-        <w:behaviors>
-          <w:behavior w:val="content"/>
-        </w:behaviors>
-        <w:guid w:val="{104DED14-4929-45CC-98FC-E31878DD95AF}"/>
-      </w:docPartPr>
-      <w:docPartBody>
-        <w:p>
-          <w:pPr>
-            <w:pStyle w:val="A0E5BD14B8074C6B98DED598E6CFEC1F"/>
           </w:pPr>
           <w:r>
             <w:rPr>
@@ -3070,64 +2083,6 @@
     </w:docPart>
     <w:docPart>
       <w:docPartPr>
-        <w:name w:val="4693E9B538B74DF7A0AC13A01E892360"/>
-        <w:category>
-          <w:name w:val="General"/>
-          <w:gallery w:val="placeholder"/>
-        </w:category>
-        <w:types>
-          <w:type w:val="bbPlcHdr"/>
-        </w:types>
-        <w:behaviors>
-          <w:behavior w:val="content"/>
-        </w:behaviors>
-        <w:guid w:val="{B04F4850-22A5-4DA0-B8A0-EAEC7E0B40C7}"/>
-      </w:docPartPr>
-      <w:docPartBody>
-        <w:p>
-          <w:pPr>
-            <w:pStyle w:val="4693E9B538B74DF7A0AC13A01E892360"/>
-          </w:pPr>
-          <w:r>
-            <w:rPr>
-              <w:rStyle w:val="PlaceholderText"/>
-            </w:rPr>
-            <w:t>Click or tap here to enter text.</w:t>
-          </w:r>
-        </w:p>
-      </w:docPartBody>
-    </w:docPart>
-    <w:docPart>
-      <w:docPartPr>
-        <w:name w:val="29ECCF0721FA4C228AFA8FE8DF131377"/>
-        <w:category>
-          <w:name w:val="General"/>
-          <w:gallery w:val="placeholder"/>
-        </w:category>
-        <w:types>
-          <w:type w:val="bbPlcHdr"/>
-        </w:types>
-        <w:behaviors>
-          <w:behavior w:val="content"/>
-        </w:behaviors>
-        <w:guid w:val="{420FD436-C841-4DD1-92B1-002B47569476}"/>
-      </w:docPartPr>
-      <w:docPartBody>
-        <w:p>
-          <w:pPr>
-            <w:pStyle w:val="29ECCF0721FA4C228AFA8FE8DF131377"/>
-          </w:pPr>
-          <w:r>
-            <w:rPr>
-              <w:rStyle w:val="PlaceholderText"/>
-            </w:rPr>
-            <w:t>Click or tap here to enter text.</w:t>
-          </w:r>
-        </w:p>
-      </w:docPartBody>
-    </w:docPart>
-    <w:docPart>
-      <w:docPartPr>
         <w:name w:val="4434C63E1D2D4B91A057DE3AFD4E488B"/>
         <w:category>
           <w:name w:val="General"/>
@@ -3186,35 +2141,6 @@
     </w:docPart>
     <w:docPart>
       <w:docPartPr>
-        <w:name w:val="C2E5EB899CFA47479A3C5D1B6036E92B"/>
-        <w:category>
-          <w:name w:val="General"/>
-          <w:gallery w:val="placeholder"/>
-        </w:category>
-        <w:types>
-          <w:type w:val="bbPlcHdr"/>
-        </w:types>
-        <w:behaviors>
-          <w:behavior w:val="content"/>
-        </w:behaviors>
-        <w:guid w:val="{9D76C7CB-61C2-493E-AE74-7B24CFDB8461}"/>
-      </w:docPartPr>
-      <w:docPartBody>
-        <w:p>
-          <w:pPr>
-            <w:pStyle w:val="C2E5EB899CFA47479A3C5D1B6036E92B"/>
-          </w:pPr>
-          <w:r>
-            <w:rPr>
-              <w:rStyle w:val="PlaceholderText"/>
-            </w:rPr>
-            <w:t>Click or tap here to enter text.</w:t>
-          </w:r>
-        </w:p>
-      </w:docPartBody>
-    </w:docPart>
-    <w:docPart>
-      <w:docPartPr>
         <w:name w:val="1420B9985DAE471CB77F69A72AE30051"/>
         <w:category>
           <w:name w:val="General"/>
@@ -3261,6 +2187,35 @@
         <w:p>
           <w:pPr>
             <w:pStyle w:val="B5856EC178584DDDB30014F375AAAF48"/>
+          </w:pPr>
+          <w:r>
+            <w:rPr>
+              <w:rStyle w:val="PlaceholderText"/>
+            </w:rPr>
+            <w:t>Click or tap here to enter text.</w:t>
+          </w:r>
+        </w:p>
+      </w:docPartBody>
+    </w:docPart>
+    <w:docPart>
+      <w:docPartPr>
+        <w:name w:val="8C6A6091EBB14994A708D951D7CBD6EF"/>
+        <w:category>
+          <w:name w:val="General"/>
+          <w:gallery w:val="placeholder"/>
+        </w:category>
+        <w:types>
+          <w:type w:val="bbPlcHdr"/>
+        </w:types>
+        <w:behaviors>
+          <w:behavior w:val="content"/>
+        </w:behaviors>
+        <w:guid w:val="{E1435905-C372-447D-88D7-AB10C08EA162}"/>
+      </w:docPartPr>
+      <w:docPartBody>
+        <w:p>
+          <w:pPr>
+            <w:pStyle w:val="8C6A6091EBB14994A708D951D7CBD6EF"/>
           </w:pPr>
           <w:r>
             <w:rPr>
@@ -3341,6 +2296,8 @@
   <w:rsids>
     <w:rsidRoot w:val="00031D67"/>
     <w:rsid w:val="00031D67"/>
+    <w:rsid w:val="00144E4C"/>
+    <w:rsid w:val="00A466E7"/>
     <w:rsid w:val="00CF5B1E"/>
   </w:rsids>
   <m:mathPr>
@@ -3794,7 +2751,7 @@
     <w:basedOn w:val="DefaultParagraphFont"/>
     <w:uiPriority w:val="99"/>
     <w:semiHidden/>
-    <w:rsid w:val="00031D67"/>
+    <w:rsid w:val="00144E4C"/>
     <w:rPr>
       <w:color w:val="808080"/>
     </w:rPr>
@@ -3803,9 +2760,9 @@
     <w:name w:val="61DD80AE6327490694DBAACB78B0378F"/>
     <w:rsid w:val="00031D67"/>
   </w:style>
-  <w:style w:type="paragraph" w:customStyle="1" w:styleId="BCE618D54F074A258CF85F72EFEBC6CF">
-    <w:name w:val="BCE618D54F074A258CF85F72EFEBC6CF"/>
-    <w:rsid w:val="00031D67"/>
+  <w:style w:type="paragraph" w:customStyle="1" w:styleId="8C6A6091EBB14994A708D951D7CBD6EF">
+    <w:name w:val="8C6A6091EBB14994A708D951D7CBD6EF"/>
+    <w:rsid w:val="00144E4C"/>
   </w:style>
   <w:style w:type="paragraph" w:customStyle="1" w:styleId="8B8CF951721F4883BE068739E90BF3B6">
     <w:name w:val="8B8CF951721F4883BE068739E90BF3B6"/>
@@ -3858,6 +2815,10 @@
   <w:style w:type="paragraph" w:customStyle="1" w:styleId="B5856EC178584DDDB30014F375AAAF48">
     <w:name w:val="B5856EC178584DDDB30014F375AAAF48"/>
     <w:rsid w:val="00031D67"/>
+  </w:style>
+  <w:style w:type="paragraph" w:customStyle="1" w:styleId="E0C9F38FD59E47CA8F45EAC191A436C6">
+    <w:name w:val="E0C9F38FD59E47CA8F45EAC191A436C6"/>
+    <w:rsid w:val="00144E4C"/>
   </w:style>
 </w:styles>
 </file>
@@ -4166,7 +3127,7 @@
 
 <file path=word/webextensions/taskpanes.xml><?xml version="1.0" encoding="utf-8"?>
 <wetp:taskpanes xmlns:wetp="http://schemas.microsoft.com/office/webextensions/taskpanes/2010/11">
-  <wetp:taskpane dockstate="right" visibility="0" width="415" row="2">
+  <wetp:taskpane dockstate="right" visibility="0" width="350" row="2">
     <wetp:webextensionref xmlns:r="http://schemas.openxmlformats.org/officeDocument/2006/relationships" r:id="rId1"/>
   </wetp:taskpane>
 </wetp:taskpanes>
@@ -4179,7 +3140,7 @@
     <we:reference id="wa104382081" version="1.55.1.0" store="" storeType="OMEX"/>
   </we:alternateReferences>
   <we:properties>
-    <we:property name="MENDELEY_CITATIONS" value="[{&quot;citationID&quot;:&quot;MENDELEY_CITATION_e68bc3bf-d477-4c0e-b3e4-79c018482102&quot;,&quot;properties&quot;:{&quot;noteIndex&quot;:0},&quot;isEdited&quot;:false,&quot;manualOverride&quot;:{&quot;isManuallyOverridden&quot;:false,&quot;citeprocText&quot;:&quot;(Bhattacharjya et al., 2022)&quot;,&quot;manualOverrideText&quot;:&quot;&quot;},&quot;citationItems&quot;:[{&quot;id&quot;:&quot;1df6dd52-2af9-378c-b8f1-dca7373ab9eb&quot;,&quot;itemData&quot;:{&quot;type&quot;:&quot;paper-conference&quot;,&quot;id&quot;:&quot;1df6dd52-2af9-378c-b8f1-dca7373ab9eb&quot;,&quot;title&quot;:&quot;An Exploratory Study on Chatbots&quot;,&quot;author&quot;:[{&quot;family&quot;:&quot;Bhattacharjya&quot;,&quot;given&quot;:&quot;Aniruddha&quot;,&quot;parse-names&quot;:false,&quot;dropping-particle&quot;:&quot;&quot;,&quot;non-dropping-particle&quot;:&quot;&quot;},{&quot;family&quot;:&quot;Punyamurthi&quot;,&quot;given&quot;:&quot;Ankitha&quot;,&quot;parse-names&quot;:false,&quot;dropping-particle&quot;:&quot;&quot;,&quot;non-dropping-particle&quot;:&quot;&quot;},{&quot;family&quot;:&quot;Atota Lakshmi&quot;,&quot;given&quot;:&quot;Sahithi&quot;,&quot;parse-names&quot;:false,&quot;dropping-particle&quot;:&quot;&quot;,&quot;non-dropping-particle&quot;:&quot;&quot;},{&quot;family&quot;:&quot;Iragala&quot;,&quot;given&quot;:&quot;Anvesh&quot;,&quot;parse-names&quot;:false,&quot;dropping-particle&quot;:&quot;&quot;,&quot;non-dropping-particle&quot;:&quot;&quot;},{&quot;family&quot;:&quot;Thallapureddy&quot;,&quot;given&quot;:&quot;Mani Chandana&quot;,&quot;parse-names&quot;:false,&quot;dropping-particle&quot;:&quot;&quot;,&quot;non-dropping-particle&quot;:&quot;&quot;},{&quot;family&quot;:&quot;Kannaiah&quot;,&quot;given&quot;:&quot;Sathish Kumar&quot;,&quot;parse-names&quot;:false,&quot;dropping-particle&quot;:&quot;&quot;,&quot;non-dropping-particle&quot;:&quot;&quot;}],&quot;container-title&quot;:&quot;Proceedings - 2022 2nd International Conference on Electronic and Electrical Engineering and Intelligent System, ICE3IS 2022&quot;,&quot;DOI&quot;:&quot;10.1109/ICE3IS56585.2022.10010154&quot;,&quot;ISBN&quot;:&quot;9781665465410&quot;,&quot;issued&quot;:{&quot;date-parts&quot;:[[2022]]},&quot;page&quot;:&quot;340-344&quot;,&quot;abstract&quot;:&quot;Chatbots are now widely used in our daily life. The Chatbots are software applications, which are being used to simulate human conversation and in other words it can be said that to simulate user and system/computer interactions. These makes the user think that they are chatting with a human being where as they're chatting with the software applications. Chatbots help the humans to get information about the data they required. Chatbots systems reduce the workload and helps us to get more efficient information. Here we have done an exploratory study on the techniques and various platforms used to design and develop the Chatbots. We have found that Artificial Intelligent (AI) systems will use human actions, the system will take the decision at a moment and according to that, obligatory actions will be taken. We have also studies the work flow of the Chatbots and as per working techniques we have classified them. Also we have described the scientific way for evaluating these Chatbots. Use cases are highlighted. The consistent automatic assessment tactic is a beacon lights for resolving the present Chatbots problems.&quot;,&quot;publisher&quot;:&quot;Institute of Electrical and Electronics Engineers Inc.&quot;,&quot;container-title-short&quot;:&quot;&quot;},&quot;isTemporary&quot;:false}],&quot;citationTag&quot;:&quot;MENDELEY_CITATION_v3_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&quot;},{&quot;citationID&quot;:&quot;MENDELEY_CITATION_bb13d9c9-c64b-466f-8a60-84484342f8ea&quot;,&quot;properties&quot;:{&quot;noteIndex&quot;:0},&quot;isEdited&quot;:false,&quot;manualOverride&quot;:{&quot;isManuallyOverridden&quot;:false,&quot;citeprocText&quot;:&quot;(Adamopoulou &amp;#38; Moussiades, 2020a)&quot;,&quot;manualOverrideText&quot;:&quot;&quot;},&quot;citationItems&quot;:[{&quot;id&quot;:&quot;ddcab289-1f89-3ab6-b2d3-54fc0c1e302a&quot;,&quot;itemData&quot;:{&quot;type&quot;:&quot;paper-conference&quot;,&quot;id&quot;:&quot;ddcab289-1f89-3ab6-b2d3-54fc0c1e302a&quot;,&quot;title&quot;:&quot;An Overview of Chatbot Technology&quot;,&quot;author&quot;:[{&quot;family&quot;:&quot;Adamopoulou&quot;,&quot;given&quot;:&quot;Eleni&quot;,&quot;parse-names&quot;:false,&quot;dropping-particle&quot;:&quot;&quot;,&quot;non-dropping-particle&quot;:&quot;&quot;},{&quot;family&quot;:&quot;Moussiades&quot;,&quot;given&quot;:&quot;Lefteris&quot;,&quot;parse-names&quot;:false,&quot;dropping-particle&quot;:&quot;&quot;,&quot;non-dropping-particle&quot;:&quot;&quot;}],&quot;container-title&quot;:&quot;IFIP Advances in Information and Communication Technology&quot;,&quot;container-title-short&quot;:&quot;IFIP Adv Inf Commun Technol&quot;,&quot;DOI&quot;:&quot;10.1007/978-3-030-49186-4_31&quot;,&quot;ISBN&quot;:&quot;9783030491857&quot;,&quot;ISSN&quot;:&quot;1868422X&quot;,&quot;issued&quot;:{&quot;date-parts&quot;:[[2020]]},&quot;page&quot;:&quot;373-383&quot;,&quot;abstract&quot;:&quot;The use of chatbots evolved rapidly in numerous fields in recent years, including Marketing, Supporting Systems, Education, Health Care, Cultural Heritage, and Entertainment. In this paper, we first present a historical overview of the evolution of the international community’s interest in chatbots. Next, we discuss the motivations that drive the use of chatbots, and we clarify chatbots’ usefulness in a variety of areas. Moreover, we highlight the impact of social stereotypes on chatbots design. After clarifying necessary technological concepts, we move on to a chatbot classification based on various criteria, such as the area of knowledge they refer to, the need they serve and others. Furthermore, we present the general architecture of modern chatbots while also mentioning the main platforms for their creation. Our engagement with the subject so far, reassures us of the prospects of chatbots and encourages us to study them in greater extent and depth.&quot;,&quot;publisher&quot;:&quot;Springer&quot;,&quot;volume&quot;:&quot;584 IFIP&quot;},&quot;isTemporary&quot;:false}],&quot;citationTag&quot;:&quot;MENDELEY_CITATION_v3_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&quot;},{&quot;citationID&quot;:&quot;MENDELEY_CITATION_7ddb1eaa-830d-4e18-b75b-6ffa7fc1b488&quot;,&quot;properties&quot;:{&quot;noteIndex&quot;:0},&quot;isEdited&quot;:false,&quot;manualOverride&quot;:{&quot;isManuallyOverridden&quot;:false,&quot;citeprocText&quot;:&quot;(Bhattacharjya et al., 2022)&quot;,&quot;manualOverrideText&quot;:&quot;&quot;},&quot;citationItems&quot;:[{&quot;id&quot;:&quot;1df6dd52-2af9-378c-b8f1-dca7373ab9eb&quot;,&quot;itemData&quot;:{&quot;type&quot;:&quot;paper-conference&quot;,&quot;id&quot;:&quot;1df6dd52-2af9-378c-b8f1-dca7373ab9eb&quot;,&quot;title&quot;:&quot;An Exploratory Study on Chatbots&quot;,&quot;author&quot;:[{&quot;family&quot;:&quot;Bhattacharjya&quot;,&quot;given&quot;:&quot;Aniruddha&quot;,&quot;parse-names&quot;:false,&quot;dropping-particle&quot;:&quot;&quot;,&quot;non-dropping-particle&quot;:&quot;&quot;},{&quot;family&quot;:&quot;Punyamurthi&quot;,&quot;given&quot;:&quot;Ankitha&quot;,&quot;parse-names&quot;:false,&quot;dropping-particle&quot;:&quot;&quot;,&quot;non-dropping-particle&quot;:&quot;&quot;},{&quot;family&quot;:&quot;Atota Lakshmi&quot;,&quot;given&quot;:&quot;Sahithi&quot;,&quot;parse-names&quot;:false,&quot;dropping-particle&quot;:&quot;&quot;,&quot;non-dropping-particle&quot;:&quot;&quot;},{&quot;family&quot;:&quot;Iragala&quot;,&quot;given&quot;:&quot;Anvesh&quot;,&quot;parse-names&quot;:false,&quot;dropping-particle&quot;:&quot;&quot;,&quot;non-dropping-particle&quot;:&quot;&quot;},{&quot;family&quot;:&quot;Thallapureddy&quot;,&quot;given&quot;:&quot;Mani Chandana&quot;,&quot;parse-names&quot;:false,&quot;dropping-particle&quot;:&quot;&quot;,&quot;non-dropping-particle&quot;:&quot;&quot;},{&quot;family&quot;:&quot;Kannaiah&quot;,&quot;given&quot;:&quot;Sathish Kumar&quot;,&quot;parse-names&quot;:false,&quot;dropping-particle&quot;:&quot;&quot;,&quot;non-dropping-particle&quot;:&quot;&quot;}],&quot;container-title&quot;:&quot;Proceedings - 2022 2nd International Conference on Electronic and Electrical Engineering and Intelligent System, ICE3IS 2022&quot;,&quot;DOI&quot;:&quot;10.1109/ICE3IS56585.2022.10010154&quot;,&quot;ISBN&quot;:&quot;9781665465410&quot;,&quot;issued&quot;:{&quot;date-parts&quot;:[[2022]]},&quot;page&quot;:&quot;340-344&quot;,&quot;abstract&quot;:&quot;Chatbots are now widely used in our daily life. The Chatbots are software applications, which are being used to simulate human conversation and in other words it can be said that to simulate user and system/computer interactions. These makes the user think that they are chatting with a human being where as they're chatting with the software applications. Chatbots help the humans to get information about the data they required. Chatbots systems reduce the workload and helps us to get more efficient information. Here we have done an exploratory study on the techniques and various platforms used to design and develop the Chatbots. We have found that Artificial Intelligent (AI) systems will use human actions, the system will take the decision at a moment and according to that, obligatory actions will be taken. We have also studies the work flow of the Chatbots and as per working techniques we have classified them. Also we have described the scientific way for evaluating these Chatbots. Use cases are highlighted. The consistent automatic assessment tactic is a beacon lights for resolving the present Chatbots problems.&quot;,&quot;publisher&quot;:&quot;Institute of Electrical and Electronics Engineers Inc.&quot;,&quot;container-title-short&quot;:&quot;&quot;},&quot;isTemporary&quot;:false}],&quot;citationTag&quot;:&quot;MENDELEY_CITATION_v3_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&quot;},{&quot;citationID&quot;:&quot;MENDELEY_CITATION_bd98f71b-1d9e-4095-a7ab-55cab7c3e7df&quot;,&quot;properties&quot;:{&quot;noteIndex&quot;:0},&quot;isEdited&quot;:false,&quot;manualOverride&quot;:{&quot;isManuallyOverridden&quot;:false,&quot;citeprocText&quot;:&quot;(Adamopoulou &amp;#38; Moussiades, 2020a)&quot;,&quot;manualOverrideText&quot;:&quot;&quot;},&quot;citationItems&quot;:[{&quot;id&quot;:&quot;ddcab289-1f89-3ab6-b2d3-54fc0c1e302a&quot;,&quot;itemData&quot;:{&quot;type&quot;:&quot;paper-conference&quot;,&quot;id&quot;:&quot;ddcab289-1f89-3ab6-b2d3-54fc0c1e302a&quot;,&quot;title&quot;:&quot;An Overview of Chatbot Technology&quot;,&quot;author&quot;:[{&quot;family&quot;:&quot;Adamopoulou&quot;,&quot;given&quot;:&quot;Eleni&quot;,&quot;parse-names&quot;:false,&quot;dropping-particle&quot;:&quot;&quot;,&quot;non-dropping-particle&quot;:&quot;&quot;},{&quot;family&quot;:&quot;Moussiades&quot;,&quot;given&quot;:&quot;Lefteris&quot;,&quot;parse-names&quot;:false,&quot;dropping-particle&quot;:&quot;&quot;,&quot;non-dropping-particle&quot;:&quot;&quot;}],&quot;container-title&quot;:&quot;IFIP Advances in Information and Communication Technology&quot;,&quot;container-title-short&quot;:&quot;IFIP Adv Inf Commun Technol&quot;,&quot;DOI&quot;:&quot;10.1007/978-3-030-49186-4_31&quot;,&quot;ISBN&quot;:&quot;9783030491857&quot;,&quot;ISSN&quot;:&quot;1868422X&quot;,&quot;issued&quot;:{&quot;date-parts&quot;:[[2020]]},&quot;page&quot;:&quot;373-383&quot;,&quot;abstract&quot;:&quot;The use of chatbots evolved rapidly in numerous fields in recent years, including Marketing, Supporting Systems, Education, Health Care, Cultural Heritage, and Entertainment. In this paper, we first present a historical overview of the evolution of the international community’s interest in chatbots. Next, we discuss the motivations that drive the use of chatbots, and we clarify chatbots’ usefulness in a variety of areas. Moreover, we highlight the impact of social stereotypes on chatbots design. After clarifying necessary technological concepts, we move on to a chatbot classification based on various criteria, such as the area of knowledge they refer to, the need they serve and others. Furthermore, we present the general architecture of modern chatbots while also mentioning the main platforms for their creation. Our engagement with the subject so far, reassures us of the prospects of chatbots and encourages us to study them in greater extent and depth.&quot;,&quot;publisher&quot;:&quot;Springer&quot;,&quot;volume&quot;:&quot;584 IFIP&quot;},&quot;isTemporary&quot;:false}],&quot;citationTag&quot;:&quot;MENDELEY_CITATION_v3_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&quot;},{&quot;citationID&quot;:&quot;MENDELEY_CITATION_b7a6a534-af03-46c2-ae7a-867a12b3cc1f&quot;,&quot;properties&quot;:{&quot;noteIndex&quot;:0},&quot;isEdited&quot;:false,&quot;manualOverride&quot;:{&quot;isManuallyOverridden&quot;:false,&quot;citeprocText&quot;:&quot;(Bhattacharjya et al., 2022)&quot;,&quot;manualOverrideText&quot;:&quot;&quot;},&quot;citationItems&quot;:[{&quot;id&quot;:&quot;1df6dd52-2af9-378c-b8f1-dca7373ab9eb&quot;,&quot;itemData&quot;:{&quot;type&quot;:&quot;paper-conference&quot;,&quot;id&quot;:&quot;1df6dd52-2af9-378c-b8f1-dca7373ab9eb&quot;,&quot;title&quot;:&quot;An Exploratory Study on Chatbots&quot;,&quot;author&quot;:[{&quot;family&quot;:&quot;Bhattacharjya&quot;,&quot;given&quot;:&quot;Aniruddha&quot;,&quot;parse-names&quot;:false,&quot;dropping-particle&quot;:&quot;&quot;,&quot;non-dropping-particle&quot;:&quot;&quot;},{&quot;family&quot;:&quot;Punyamurthi&quot;,&quot;given&quot;:&quot;Ankitha&quot;,&quot;parse-names&quot;:false,&quot;dropping-particle&quot;:&quot;&quot;,&quot;non-dropping-particle&quot;:&quot;&quot;},{&quot;family&quot;:&quot;Atota Lakshmi&quot;,&quot;given&quot;:&quot;Sahithi&quot;,&quot;parse-names&quot;:false,&quot;dropping-particle&quot;:&quot;&quot;,&quot;non-dropping-particle&quot;:&quot;&quot;},{&quot;family&quot;:&quot;Iragala&quot;,&quot;given&quot;:&quot;Anvesh&quot;,&quot;parse-names&quot;:false,&quot;dropping-particle&quot;:&quot;&quot;,&quot;non-dropping-particle&quot;:&quot;&quot;},{&quot;family&quot;:&quot;Thallapureddy&quot;,&quot;given&quot;:&quot;Mani Chandana&quot;,&quot;parse-names&quot;:false,&quot;dropping-particle&quot;:&quot;&quot;,&quot;non-dropping-particle&quot;:&quot;&quot;},{&quot;family&quot;:&quot;Kannaiah&quot;,&quot;given&quot;:&quot;Sathish Kumar&quot;,&quot;parse-names&quot;:false,&quot;dropping-particle&quot;:&quot;&quot;,&quot;non-dropping-particle&quot;:&quot;&quot;}],&quot;container-title&quot;:&quot;Proceedings - 2022 2nd International Conference on Electronic and Electrical Engineering and Intelligent System, ICE3IS 2022&quot;,&quot;DOI&quot;:&quot;10.1109/ICE3IS56585.2022.10010154&quot;,&quot;ISBN&quot;:&quot;9781665465410&quot;,&quot;issued&quot;:{&quot;date-parts&quot;:[[2022]]},&quot;page&quot;:&quot;340-344&quot;,&quot;abstract&quot;:&quot;Chatbots are now widely used in our daily life. The Chatbots are software applications, which are being used to simulate human conversation and in other words it can be said that to simulate user and system/computer interactions. These makes the user think that they are chatting with a human being where as they're chatting with the software applications. Chatbots help the humans to get information about the data they required. Chatbots systems reduce the workload and helps us to get more efficient information. Here we have done an exploratory study on the techniques and various platforms used to design and develop the Chatbots. We have found that Artificial Intelligent (AI) systems will use human actions, the system will take the decision at a moment and according to that, obligatory actions will be taken. We have also studies the work flow of the Chatbots and as per working techniques we have classified them. Also we have described the scientific way for evaluating these Chatbots. Use cases are highlighted. The consistent automatic assessment tactic is a beacon lights for resolving the present Chatbots problems.&quot;,&quot;publisher&quot;:&quot;Institute of Electrical and Electronics Engineers Inc.&quot;,&quot;container-title-short&quot;:&quot;&quot;},&quot;isTemporary&quot;:false}],&quot;citationTag&quot;:&quot;MENDELEY_CITATION_v3_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&quot;},{&quot;citationID&quot;:&quot;MENDELEY_CITATION_6e69a9c1-d506-4151-9b04-3365821bf58d&quot;,&quot;properties&quot;:{&quot;noteIndex&quot;:0},&quot;isEdited&quot;:false,&quot;manualOverride&quot;:{&quot;isManuallyOverridden&quot;:false,&quot;citeprocText&quot;:&quot;(Adamopoulou &amp;#38; Moussiades, 2020b)&quot;,&quot;manualOverrideText&quot;:&quot;&quot;},&quot;citationItems&quot;:[{&quot;id&quot;:&quot;3b1ae6ed-9407-3060-b9c5-bec362eac669&quot;,&quot;itemData&quot;:{&quot;type&quot;:&quot;article-journal&quot;,&quot;id&quot;:&quot;3b1ae6ed-9407-3060-b9c5-bec362eac669&quot;,&quot;title&quot;:&quot;Chatbots: History, technology, and applications&quot;,&quot;author&quot;:[{&quot;family&quot;:&quot;Adamopoulou&quot;,&quot;given&quot;:&quot;Eleni&quot;,&quot;parse-names&quot;:false,&quot;dropping-particle&quot;:&quot;&quot;,&quot;non-dropping-particle&quot;:&quot;&quot;},{&quot;family&quot;:&quot;Moussiades&quot;,&quot;given&quot;:&quot;Lefteris&quot;,&quot;parse-names&quot;:false,&quot;dropping-particle&quot;:&quot;&quot;,&quot;non-dropping-particle&quot;:&quot;&quot;}],&quot;container-title&quot;:&quot;Machine Learning with Applications&quot;,&quot;accessed&quot;:{&quot;date-parts&quot;:[[2023,4,5]]},&quot;DOI&quot;:&quot;10.1016/J.MLWA.2020.100006&quot;,&quot;ISSN&quot;:&quot;2666-8270&quot;,&quot;issued&quot;:{&quot;date-parts&quot;:[[2020,12,15]]},&quot;page&quot;:&quot;100006&quot;,&quot;abstract&quot;:&quot;This literature review presents the History, Technology, and Applications of Natural Dialog Systems or simply chatbots. It aims to organize critical information that is a necessary background for further research activity in the field of chatbots. More specifically, while giving the historical evolution, from the generative idea to the present day, we point out possible weaknesses of each stage. After we present a complete categorization system, we analyze the two essential implementation technologies, namely, the pattern matching approach and machine learning. Moreover, we compose a general architectural design that gathers critical details, and we highlight crucial issues to take into account before system design. Furthermore, we present chatbots applications and industrial use cases while we point out the risks of using chatbots and suggest ways to mitigate them. Finally, we conclude by stating our view regarding the direction of technology so that chatbots will become really smart.&quot;,&quot;publisher&quot;:&quot;Elsevier&quot;,&quot;volume&quot;:&quot;2&quot;,&quot;container-title-short&quot;:&quot;&quot;},&quot;isTemporary&quot;:false}],&quot;citationTag&quot;:&quot;MENDELEY_CITATION_v3_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&quot;},{&quot;citationID&quot;:&quot;MENDELEY_CITATION_ddad912d-e10a-48e3-bcf1-a32881407d36&quot;,&quot;properties&quot;:{&quot;noteIndex&quot;:0},&quot;isEdited&quot;:false,&quot;manualOverride&quot;:{&quot;isManuallyOverridden&quot;:false,&quot;citeprocText&quot;:&quot;(Adamopoulou &amp;#38; Moussiades, 2020a)&quot;,&quot;manualOverrideText&quot;:&quot;&quot;},&quot;citationItems&quot;:[{&quot;id&quot;:&quot;ddcab289-1f89-3ab6-b2d3-54fc0c1e302a&quot;,&quot;itemData&quot;:{&quot;type&quot;:&quot;paper-conference&quot;,&quot;id&quot;:&quot;ddcab289-1f89-3ab6-b2d3-54fc0c1e302a&quot;,&quot;title&quot;:&quot;An Overview of Chatbot Technology&quot;,&quot;author&quot;:[{&quot;family&quot;:&quot;Adamopoulou&quot;,&quot;given&quot;:&quot;Eleni&quot;,&quot;parse-names&quot;:false,&quot;dropping-particle&quot;:&quot;&quot;,&quot;non-dropping-particle&quot;:&quot;&quot;},{&quot;family&quot;:&quot;Moussiades&quot;,&quot;given&quot;:&quot;Lefteris&quot;,&quot;parse-names&quot;:false,&quot;dropping-particle&quot;:&quot;&quot;,&quot;non-dropping-particle&quot;:&quot;&quot;}],&quot;container-title&quot;:&quot;IFIP Advances in Information and Communication Technology&quot;,&quot;container-title-short&quot;:&quot;IFIP Adv Inf Commun Technol&quot;,&quot;DOI&quot;:&quot;10.1007/978-3-030-49186-4_31&quot;,&quot;ISBN&quot;:&quot;9783030491857&quot;,&quot;ISSN&quot;:&quot;1868422X&quot;,&quot;issued&quot;:{&quot;date-parts&quot;:[[2020]]},&quot;page&quot;:&quot;373-383&quot;,&quot;abstract&quot;:&quot;The use of chatbots evolved rapidly in numerous fields in recent years, including Marketing, Supporting Systems, Education, Health Care, Cultural Heritage, and Entertainment. In this paper, we first present a historical overview of the evolution of the international community’s interest in chatbots. Next, we discuss the motivations that drive the use of chatbots, and we clarify chatbots’ usefulness in a variety of areas. Moreover, we highlight the impact of social stereotypes on chatbots design. After clarifying necessary technological concepts, we move on to a chatbot classification based on various criteria, such as the area of knowledge they refer to, the need they serve and others. Furthermore, we present the general architecture of modern chatbots while also mentioning the main platforms for their creation. Our engagement with the subject so far, reassures us of the prospects of chatbots and encourages us to study them in greater extent and depth.&quot;,&quot;publisher&quot;:&quot;Springer&quot;,&quot;volume&quot;:&quot;584 IFIP&quot;},&quot;isTemporary&quot;:false}],&quot;citationTag&quot;:&quot;MENDELEY_CITATION_v3_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&quot;},{&quot;citationID&quot;:&quot;MENDELEY_CITATION_5299d148-9ce9-47fc-8db3-64e30a547f34&quot;,&quot;properties&quot;:{&quot;noteIndex&quot;:0},&quot;isEdited&quot;:false,&quot;manualOverride&quot;:{&quot;isManuallyOverridden&quot;:false,&quot;citeprocText&quot;:&quot;(Bhattacharjya et al., 2022)&quot;,&quot;manualOverrideText&quot;:&quot;&quot;},&quot;citationItems&quot;:[{&quot;id&quot;:&quot;1df6dd52-2af9-378c-b8f1-dca7373ab9eb&quot;,&quot;itemData&quot;:{&quot;type&quot;:&quot;paper-conference&quot;,&quot;id&quot;:&quot;1df6dd52-2af9-378c-b8f1-dca7373ab9eb&quot;,&quot;title&quot;:&quot;An Exploratory Study on Chatbots&quot;,&quot;author&quot;:[{&quot;family&quot;:&quot;Bhattacharjya&quot;,&quot;given&quot;:&quot;Aniruddha&quot;,&quot;parse-names&quot;:false,&quot;dropping-particle&quot;:&quot;&quot;,&quot;non-dropping-particle&quot;:&quot;&quot;},{&quot;family&quot;:&quot;Punyamurthi&quot;,&quot;given&quot;:&quot;Ankitha&quot;,&quot;parse-names&quot;:false,&quot;dropping-particle&quot;:&quot;&quot;,&quot;non-dropping-particle&quot;:&quot;&quot;},{&quot;family&quot;:&quot;Atota Lakshmi&quot;,&quot;given&quot;:&quot;Sahithi&quot;,&quot;parse-names&quot;:false,&quot;dropping-particle&quot;:&quot;&quot;,&quot;non-dropping-particle&quot;:&quot;&quot;},{&quot;family&quot;:&quot;Iragala&quot;,&quot;given&quot;:&quot;Anvesh&quot;,&quot;parse-names&quot;:false,&quot;dropping-particle&quot;:&quot;&quot;,&quot;non-dropping-particle&quot;:&quot;&quot;},{&quot;family&quot;:&quot;Thallapureddy&quot;,&quot;given&quot;:&quot;Mani Chandana&quot;,&quot;parse-names&quot;:false,&quot;dropping-particle&quot;:&quot;&quot;,&quot;non-dropping-particle&quot;:&quot;&quot;},{&quot;family&quot;:&quot;Kannaiah&quot;,&quot;given&quot;:&quot;Sathish Kumar&quot;,&quot;parse-names&quot;:false,&quot;dropping-particle&quot;:&quot;&quot;,&quot;non-dropping-particle&quot;:&quot;&quot;}],&quot;container-title&quot;:&quot;Proceedings - 2022 2nd International Conference on Electronic and Electrical Engineering and Intelligent System, ICE3IS 2022&quot;,&quot;DOI&quot;:&quot;10.1109/ICE3IS56585.2022.10010154&quot;,&quot;ISBN&quot;:&quot;9781665465410&quot;,&quot;issued&quot;:{&quot;date-parts&quot;:[[2022]]},&quot;page&quot;:&quot;340-344&quot;,&quot;abstract&quot;:&quot;Chatbots are now widely used in our daily life. The Chatbots are software applications, which are being used to simulate human conversation and in other words it can be said that to simulate user and system/computer interactions. These makes the user think that they are chatting with a human being where as they're chatting with the software applications. Chatbots help the humans to get information about the data they required. Chatbots systems reduce the workload and helps us to get more efficient information. Here we have done an exploratory study on the techniques and various platforms used to design and develop the Chatbots. We have found that Artificial Intelligent (AI) systems will use human actions, the system will take the decision at a moment and according to that, obligatory actions will be taken. We have also studies the work flow of the Chatbots and as per working techniques we have classified them. Also we have described the scientific way for evaluating these Chatbots. Use cases are highlighted. The consistent automatic assessment tactic is a beacon lights for resolving the present Chatbots problems.&quot;,&quot;publisher&quot;:&quot;Institute of Electrical and Electronics Engineers Inc.&quot;,&quot;container-title-short&quot;:&quot;&quot;},&quot;isTemporary&quot;:false}],&quot;citationTag&quot;:&quot;MENDELEY_CITATION_v3_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&quot;},{&quot;citationID&quot;:&quot;MENDELEY_CITATION_3c24ae32-0437-4624-bb17-52f9de1e62a0&quot;,&quot;properties&quot;:{&quot;noteIndex&quot;:0},&quot;isEdited&quot;:false,&quot;manualOverride&quot;:{&quot;isManuallyOverridden&quot;:false,&quot;citeprocText&quot;:&quot;(Bhattacharjya et al., 2022)&quot;,&quot;manualOverrideText&quot;:&quot;&quot;},&quot;citationItems&quot;:[{&quot;id&quot;:&quot;1df6dd52-2af9-378c-b8f1-dca7373ab9eb&quot;,&quot;itemData&quot;:{&quot;type&quot;:&quot;paper-conference&quot;,&quot;id&quot;:&quot;1df6dd52-2af9-378c-b8f1-dca7373ab9eb&quot;,&quot;title&quot;:&quot;An Exploratory Study on Chatbots&quot;,&quot;author&quot;:[{&quot;family&quot;:&quot;Bhattacharjya&quot;,&quot;given&quot;:&quot;Aniruddha&quot;,&quot;parse-names&quot;:false,&quot;dropping-particle&quot;:&quot;&quot;,&quot;non-dropping-particle&quot;:&quot;&quot;},{&quot;family&quot;:&quot;Punyamurthi&quot;,&quot;given&quot;:&quot;Ankitha&quot;,&quot;parse-names&quot;:false,&quot;dropping-particle&quot;:&quot;&quot;,&quot;non-dropping-particle&quot;:&quot;&quot;},{&quot;family&quot;:&quot;Atota Lakshmi&quot;,&quot;given&quot;:&quot;Sahithi&quot;,&quot;parse-names&quot;:false,&quot;dropping-particle&quot;:&quot;&quot;,&quot;non-dropping-particle&quot;:&quot;&quot;},{&quot;family&quot;:&quot;Iragala&quot;,&quot;given&quot;:&quot;Anvesh&quot;,&quot;parse-names&quot;:false,&quot;dropping-particle&quot;:&quot;&quot;,&quot;non-dropping-particle&quot;:&quot;&quot;},{&quot;family&quot;:&quot;Thallapureddy&quot;,&quot;given&quot;:&quot;Mani Chandana&quot;,&quot;parse-names&quot;:false,&quot;dropping-particle&quot;:&quot;&quot;,&quot;non-dropping-particle&quot;:&quot;&quot;},{&quot;family&quot;:&quot;Kannaiah&quot;,&quot;given&quot;:&quot;Sathish Kumar&quot;,&quot;parse-names&quot;:false,&quot;dropping-particle&quot;:&quot;&quot;,&quot;non-dropping-particle&quot;:&quot;&quot;}],&quot;container-title&quot;:&quot;Proceedings - 2022 2nd International Conference on Electronic and Electrical Engineering and Intelligent System, ICE3IS 2022&quot;,&quot;DOI&quot;:&quot;10.1109/ICE3IS56585.2022.10010154&quot;,&quot;ISBN&quot;:&quot;9781665465410&quot;,&quot;issued&quot;:{&quot;date-parts&quot;:[[2022]]},&quot;page&quot;:&quot;340-344&quot;,&quot;abstract&quot;:&quot;Chatbots are now widely used in our daily life. The Chatbots are software applications, which are being used to simulate human conversation and in other words it can be said that to simulate user and system/computer interactions. These makes the user think that they are chatting with a human being where as they're chatting with the software applications. Chatbots help the humans to get information about the data they required. Chatbots systems reduce the workload and helps us to get more efficient information. Here we have done an exploratory study on the techniques and various platforms used to design and develop the Chatbots. We have found that Artificial Intelligent (AI) systems will use human actions, the system will take the decision at a moment and according to that, obligatory actions will be taken. We have also studies the work flow of the Chatbots and as per working techniques we have classified them. Also we have described the scientific way for evaluating these Chatbots. Use cases are highlighted. The consistent automatic assessment tactic is a beacon lights for resolving the present Chatbots problems.&quot;,&quot;publisher&quot;:&quot;Institute of Electrical and Electronics Engineers Inc.&quot;,&quot;container-title-short&quot;:&quot;&quot;},&quot;isTemporary&quot;:false}],&quot;citationTag&quot;:&quot;MENDELEY_CITATION_v3_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&quot;},{&quot;citationID&quot;:&quot;MENDELEY_CITATION_7825ec0a-36d1-47c5-8c7c-d344e32f4c56&quot;,&quot;properties&quot;:{&quot;noteIndex&quot;:0},&quot;isEdited&quot;:false,&quot;manualOverride&quot;:{&quot;isManuallyOverridden&quot;:false,&quot;citeprocText&quot;:&quot;(Adamopoulou &amp;#38; Moussiades, 2020b)&quot;,&quot;manualOverrideText&quot;:&quot;&quot;},&quot;citationItems&quot;:[{&quot;id&quot;:&quot;3b1ae6ed-9407-3060-b9c5-bec362eac669&quot;,&quot;itemData&quot;:{&quot;type&quot;:&quot;article-journal&quot;,&quot;id&quot;:&quot;3b1ae6ed-9407-3060-b9c5-bec362eac669&quot;,&quot;title&quot;:&quot;Chatbots: History, technology, and applications&quot;,&quot;author&quot;:[{&quot;family&quot;:&quot;Adamopoulou&quot;,&quot;given&quot;:&quot;Eleni&quot;,&quot;parse-names&quot;:false,&quot;dropping-particle&quot;:&quot;&quot;,&quot;non-dropping-particle&quot;:&quot;&quot;},{&quot;family&quot;:&quot;Moussiades&quot;,&quot;given&quot;:&quot;Lefteris&quot;,&quot;parse-names&quot;:false,&quot;dropping-particle&quot;:&quot;&quot;,&quot;non-dropping-particle&quot;:&quot;&quot;}],&quot;container-title&quot;:&quot;Machine Learning with Applications&quot;,&quot;accessed&quot;:{&quot;date-parts&quot;:[[2023,4,5]]},&quot;DOI&quot;:&quot;10.1016/J.MLWA.2020.100006&quot;,&quot;ISSN&quot;:&quot;2666-8270&quot;,&quot;issued&quot;:{&quot;date-parts&quot;:[[2020,12,15]]},&quot;page&quot;:&quot;100006&quot;,&quot;abstract&quot;:&quot;This literature review presents the History, Technology, and Applications of Natural Dialog Systems or simply chatbots. It aims to organize critical information that is a necessary background for further research activity in the field of chatbots. More specifically, while giving the historical evolution, from the generative idea to the present day, we point out possible weaknesses of each stage. After we present a complete categorization system, we analyze the two essential implementation technologies, namely, the pattern matching approach and machine learning. Moreover, we compose a general architectural design that gathers critical details, and we highlight crucial issues to take into account before system design. Furthermore, we present chatbots applications and industrial use cases while we point out the risks of using chatbots and suggest ways to mitigate them. Finally, we conclude by stating our view regarding the direction of technology so that chatbots will become really smart.&quot;,&quot;publisher&quot;:&quot;Elsevier&quot;,&quot;volume&quot;:&quot;2&quot;,&quot;container-title-short&quot;:&quot;&quot;},&quot;isTemporary&quot;:false}],&quot;citationTag&quot;:&quot;MENDELEY_CITATION_v3_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&quot;},{&quot;citationID&quot;:&quot;MENDELEY_CITATION_08d522d8-dfb4-450a-bbb6-61770255e797&quot;,&quot;properties&quot;:{&quot;noteIndex&quot;:0},&quot;isEdited&quot;:false,&quot;manualOverride&quot;:{&quot;isManuallyOverridden&quot;:false,&quot;citeprocText&quot;:&quot;(Adamopoulou &amp;#38; Moussiades, 2020b)&quot;,&quot;manualOverrideText&quot;:&quot;&quot;},&quot;citationItems&quot;:[{&quot;id&quot;:&quot;3b1ae6ed-9407-3060-b9c5-bec362eac669&quot;,&quot;itemData&quot;:{&quot;type&quot;:&quot;article-journal&quot;,&quot;id&quot;:&quot;3b1ae6ed-9407-3060-b9c5-bec362eac669&quot;,&quot;title&quot;:&quot;Chatbots: History, technology, and applications&quot;,&quot;author&quot;:[{&quot;family&quot;:&quot;Adamopoulou&quot;,&quot;given&quot;:&quot;Eleni&quot;,&quot;parse-names&quot;:false,&quot;dropping-particle&quot;:&quot;&quot;,&quot;non-dropping-particle&quot;:&quot;&quot;},{&quot;family&quot;:&quot;Moussiades&quot;,&quot;given&quot;:&quot;Lefteris&quot;,&quot;parse-names&quot;:false,&quot;dropping-particle&quot;:&quot;&quot;,&quot;non-dropping-particle&quot;:&quot;&quot;}],&quot;container-title&quot;:&quot;Machine Learning with Applications&quot;,&quot;accessed&quot;:{&quot;date-parts&quot;:[[2023,4,5]]},&quot;DOI&quot;:&quot;10.1016/J.MLWA.2020.100006&quot;,&quot;ISSN&quot;:&quot;2666-8270&quot;,&quot;issued&quot;:{&quot;date-parts&quot;:[[2020,12,15]]},&quot;page&quot;:&quot;100006&quot;,&quot;abstract&quot;:&quot;This literature review presents the History, Technology, and Applications of Natural Dialog Systems or simply chatbots. It aims to organize critical information that is a necessary background for further research activity in the field of chatbots. More specifically, while giving the historical evolution, from the generative idea to the present day, we point out possible weaknesses of each stage. After we present a complete categorization system, we analyze the two essential implementation technologies, namely, the pattern matching approach and machine learning. Moreover, we compose a general architectural design that gathers critical details, and we highlight crucial issues to take into account before system design. Furthermore, we present chatbots applications and industrial use cases while we point out the risks of using chatbots and suggest ways to mitigate them. Finally, we conclude by stating our view regarding the direction of technology so that chatbots will become really smart.&quot;,&quot;publisher&quot;:&quot;Elsevier&quot;,&quot;volume&quot;:&quot;2&quot;,&quot;container-title-short&quot;:&quot;&quot;},&quot;isTemporary&quot;:false}],&quot;citationTag&quot;:&quot;MENDELEY_CITATION_v3_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&quot;},{&quot;citationID&quot;:&quot;MENDELEY_CITATION_41dad79d-5de0-4919-a883-7ee21ed690b4&quot;,&quot;properties&quot;:{&quot;noteIndex&quot;:0},&quot;isEdited&quot;:false,&quot;manualOverride&quot;:{&quot;isManuallyOverridden&quot;:false,&quot;citeprocText&quot;:&quot;(Adamopoulou &amp;#38; Moussiades, 2020b)&quot;,&quot;manualOverrideText&quot;:&quot;&quot;},&quot;citationTag&quot;:&quot;MENDELEY_CITATION_v3_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&quot;,&quot;citationItems&quot;:[{&quot;id&quot;:&quot;3b1ae6ed-9407-3060-b9c5-bec362eac669&quot;,&quot;itemData&quot;:{&quot;type&quot;:&quot;article-journal&quot;,&quot;id&quot;:&quot;3b1ae6ed-9407-3060-b9c5-bec362eac669&quot;,&quot;title&quot;:&quot;Chatbots: History, technology, and applications&quot;,&quot;author&quot;:[{&quot;family&quot;:&quot;Adamopoulou&quot;,&quot;given&quot;:&quot;Eleni&quot;,&quot;parse-names&quot;:false,&quot;dropping-particle&quot;:&quot;&quot;,&quot;non-dropping-particle&quot;:&quot;&quot;},{&quot;family&quot;:&quot;Moussiades&quot;,&quot;given&quot;:&quot;Lefteris&quot;,&quot;parse-names&quot;:false,&quot;dropping-particle&quot;:&quot;&quot;,&quot;non-dropping-particle&quot;:&quot;&quot;}],&quot;container-title&quot;:&quot;Machine Learning with Applications&quot;,&quot;accessed&quot;:{&quot;date-parts&quot;:[[2023,4,5]]},&quot;DOI&quot;:&quot;10.1016/J.MLWA.2020.100006&quot;,&quot;ISSN&quot;:&quot;2666-8270&quot;,&quot;issued&quot;:{&quot;date-parts&quot;:[[2020,12,15]]},&quot;page&quot;:&quot;100006&quot;,&quot;abstract&quot;:&quot;This literature review presents the History, Technology, and Applications of Natural Dialog Systems or simply chatbots. It aims to organize critical information that is a necessary background for further research activity in the field of chatbots. More specifically, while giving the historical evolution, from the generative idea to the present day, we point out possible weaknesses of each stage. After we present a complete categorization system, we analyze the two essential implementation technologies, namely, the pattern matching approach and machine learning. Moreover, we compose a general architectural design that gathers critical details, and we highlight crucial issues to take into account before system design. Furthermore, we present chatbots applications and industrial use cases while we point out the risks of using chatbots and suggest ways to mitigate them. Finally, we conclude by stating our view regarding the direction of technology so that chatbots will become really smart.&quot;,&quot;publisher&quot;:&quot;Elsevier&quot;,&quot;volume&quot;:&quot;2&quot;,&quot;container-title-short&quot;:&quot;&quot;},&quot;isTemporary&quot;:false}]},{&quot;citationID&quot;:&quot;MENDELEY_CITATION_cc220206-8d1f-4577-a973-608b33ed9ebe&quot;,&quot;properties&quot;:{&quot;noteIndex&quot;:0},&quot;isEdited&quot;:false,&quot;manualOverride&quot;:{&quot;isManuallyOverridden&quot;:false,&quot;citeprocText&quot;:&quot;(Adamopoulou &amp;#38; Moussiades, 2020b)&quot;,&quot;manualOverrideText&quot;:&quot;&quot;},&quot;citationTag&quot;:&quot;MENDELEY_CITATION_v3_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&quot;,&quot;citationItems&quot;:[{&quot;id&quot;:&quot;3b1ae6ed-9407-3060-b9c5-bec362eac669&quot;,&quot;itemData&quot;:{&quot;type&quot;:&quot;article-journal&quot;,&quot;id&quot;:&quot;3b1ae6ed-9407-3060-b9c5-bec362eac669&quot;,&quot;title&quot;:&quot;Chatbots: History, technology, and applications&quot;,&quot;author&quot;:[{&quot;family&quot;:&quot;Adamopoulou&quot;,&quot;given&quot;:&quot;Eleni&quot;,&quot;parse-names&quot;:false,&quot;dropping-particle&quot;:&quot;&quot;,&quot;non-dropping-particle&quot;:&quot;&quot;},{&quot;family&quot;:&quot;Moussiades&quot;,&quot;given&quot;:&quot;Lefteris&quot;,&quot;parse-names&quot;:false,&quot;dropping-particle&quot;:&quot;&quot;,&quot;non-dropping-particle&quot;:&quot;&quot;}],&quot;container-title&quot;:&quot;Machine Learning with Applications&quot;,&quot;accessed&quot;:{&quot;date-parts&quot;:[[2023,4,5]]},&quot;DOI&quot;:&quot;10.1016/J.MLWA.2020.100006&quot;,&quot;ISSN&quot;:&quot;2666-8270&quot;,&quot;issued&quot;:{&quot;date-parts&quot;:[[2020,12,15]]},&quot;page&quot;:&quot;100006&quot;,&quot;abstract&quot;:&quot;This literature review presents the History, Technology, and Applications of Natural Dialog Systems or simply chatbots. It aims to organize critical information that is a necessary background for further research activity in the field of chatbots. More specifically, while giving the historical evolution, from the generative idea to the present day, we point out possible weaknesses of each stage. After we present a complete categorization system, we analyze the two essential implementation technologies, namely, the pattern matching approach and machine learning. Moreover, we compose a general architectural design that gathers critical details, and we highlight crucial issues to take into account before system design. Furthermore, we present chatbots applications and industrial use cases while we point out the risks of using chatbots and suggest ways to mitigate them. Finally, we conclude by stating our view regarding the direction of technology so that chatbots will become really smart.&quot;,&quot;publisher&quot;:&quot;Elsevier&quot;,&quot;volume&quot;:&quot;2&quot;,&quot;container-title-short&quot;:&quot;&quot;},&quot;isTemporary&quot;:false}]},{&quot;citationID&quot;:&quot;MENDELEY_CITATION_4205a2fd-2e39-4b5f-b988-45c0ad1bb272&quot;,&quot;properties&quot;:{&quot;noteIndex&quot;:0},&quot;isEdited&quot;:false,&quot;manualOverride&quot;:{&quot;isManuallyOverridden&quot;:false,&quot;citeprocText&quot;:&quot;(Bhattacharjya et al., 2022)&quot;,&quot;manualOverrideText&quot;:&quot;&quot;},&quot;citationItems&quot;:[{&quot;id&quot;:&quot;1df6dd52-2af9-378c-b8f1-dca7373ab9eb&quot;,&quot;itemData&quot;:{&quot;type&quot;:&quot;paper-conference&quot;,&quot;id&quot;:&quot;1df6dd52-2af9-378c-b8f1-dca7373ab9eb&quot;,&quot;title&quot;:&quot;An Exploratory Study on Chatbots&quot;,&quot;author&quot;:[{&quot;family&quot;:&quot;Bhattacharjya&quot;,&quot;given&quot;:&quot;Aniruddha&quot;,&quot;parse-names&quot;:false,&quot;dropping-particle&quot;:&quot;&quot;,&quot;non-dropping-particle&quot;:&quot;&quot;},{&quot;family&quot;:&quot;Punyamurthi&quot;,&quot;given&quot;:&quot;Ankitha&quot;,&quot;parse-names&quot;:false,&quot;dropping-particle&quot;:&quot;&quot;,&quot;non-dropping-particle&quot;:&quot;&quot;},{&quot;family&quot;:&quot;Atota Lakshmi&quot;,&quot;given&quot;:&quot;Sahithi&quot;,&quot;parse-names&quot;:false,&quot;dropping-particle&quot;:&quot;&quot;,&quot;non-dropping-particle&quot;:&quot;&quot;},{&quot;family&quot;:&quot;Iragala&quot;,&quot;given&quot;:&quot;Anvesh&quot;,&quot;parse-names&quot;:false,&quot;dropping-particle&quot;:&quot;&quot;,&quot;non-dropping-particle&quot;:&quot;&quot;},{&quot;family&quot;:&quot;Thallapureddy&quot;,&quot;given&quot;:&quot;Mani Chandana&quot;,&quot;parse-names&quot;:false,&quot;dropping-particle&quot;:&quot;&quot;,&quot;non-dropping-particle&quot;:&quot;&quot;},{&quot;family&quot;:&quot;Kannaiah&quot;,&quot;given&quot;:&quot;Sathish Kumar&quot;,&quot;parse-names&quot;:false,&quot;dropping-particle&quot;:&quot;&quot;,&quot;non-dropping-particle&quot;:&quot;&quot;}],&quot;container-title&quot;:&quot;Proceedings - 2022 2nd International Conference on Electronic and Electrical Engineering and Intelligent System, ICE3IS 2022&quot;,&quot;DOI&quot;:&quot;10.1109/ICE3IS56585.2022.10010154&quot;,&quot;ISBN&quot;:&quot;9781665465410&quot;,&quot;issued&quot;:{&quot;date-parts&quot;:[[2022]]},&quot;page&quot;:&quot;340-344&quot;,&quot;abstract&quot;:&quot;Chatbots are now widely used in our daily life. The Chatbots are software applications, which are being used to simulate human conversation and in other words it can be said that to simulate user and system/computer interactions. These makes the user think that they are chatting with a human being where as they're chatting with the software applications. Chatbots help the humans to get information about the data they required. Chatbots systems reduce the workload and helps us to get more efficient information. Here we have done an exploratory study on the techniques and various platforms used to design and develop the Chatbots. We have found that Artificial Intelligent (AI) systems will use human actions, the system will take the decision at a moment and according to that, obligatory actions will be taken. We have also studies the work flow of the Chatbots and as per working techniques we have classified them. Also we have described the scientific way for evaluating these Chatbots. Use cases are highlighted. The consistent automatic assessment tactic is a beacon lights for resolving the present Chatbots problems.&quot;,&quot;publisher&quot;:&quot;Institute of Electrical and Electronics Engineers Inc.&quot;,&quot;container-title-short&quot;:&quot;&quot;},&quot;isTemporary&quot;:false}],&quot;citationTag&quot;:&quot;MENDELEY_CITATION_v3_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&quot;},{&quot;citationID&quot;:&quot;MENDELEY_CITATION_923ae214-f530-495b-ba27-92d5cd473ddf&quot;,&quot;properties&quot;:{&quot;noteIndex&quot;:0},&quot;isEdited&quot;:false,&quot;manualOverride&quot;:{&quot;isManuallyOverridden&quot;:false,&quot;citeprocText&quot;:&quot;(Bhattacharjya et al., 2022)&quot;,&quot;manualOverrideText&quot;:&quot;&quot;},&quot;citationItems&quot;:[{&quot;id&quot;:&quot;1df6dd52-2af9-378c-b8f1-dca7373ab9eb&quot;,&quot;itemData&quot;:{&quot;type&quot;:&quot;paper-conference&quot;,&quot;id&quot;:&quot;1df6dd52-2af9-378c-b8f1-dca7373ab9eb&quot;,&quot;title&quot;:&quot;An Exploratory Study on Chatbots&quot;,&quot;author&quot;:[{&quot;family&quot;:&quot;Bhattacharjya&quot;,&quot;given&quot;:&quot;Aniruddha&quot;,&quot;parse-names&quot;:false,&quot;dropping-particle&quot;:&quot;&quot;,&quot;non-dropping-particle&quot;:&quot;&quot;},{&quot;family&quot;:&quot;Punyamurthi&quot;,&quot;given&quot;:&quot;Ankitha&quot;,&quot;parse-names&quot;:false,&quot;dropping-particle&quot;:&quot;&quot;,&quot;non-dropping-particle&quot;:&quot;&quot;},{&quot;family&quot;:&quot;Atota Lakshmi&quot;,&quot;given&quot;:&quot;Sahithi&quot;,&quot;parse-names&quot;:false,&quot;dropping-particle&quot;:&quot;&quot;,&quot;non-dropping-particle&quot;:&quot;&quot;},{&quot;family&quot;:&quot;Iragala&quot;,&quot;given&quot;:&quot;Anvesh&quot;,&quot;parse-names&quot;:false,&quot;dropping-particle&quot;:&quot;&quot;,&quot;non-dropping-particle&quot;:&quot;&quot;},{&quot;family&quot;:&quot;Thallapureddy&quot;,&quot;given&quot;:&quot;Mani Chandana&quot;,&quot;parse-names&quot;:false,&quot;dropping-particle&quot;:&quot;&quot;,&quot;non-dropping-particle&quot;:&quot;&quot;},{&quot;family&quot;:&quot;Kannaiah&quot;,&quot;given&quot;:&quot;Sathish Kumar&quot;,&quot;parse-names&quot;:false,&quot;dropping-particle&quot;:&quot;&quot;,&quot;non-dropping-particle&quot;:&quot;&quot;}],&quot;container-title&quot;:&quot;Proceedings - 2022 2nd International Conference on Electronic and Electrical Engineering and Intelligent System, ICE3IS 2022&quot;,&quot;DOI&quot;:&quot;10.1109/ICE3IS56585.2022.10010154&quot;,&quot;ISBN&quot;:&quot;9781665465410&quot;,&quot;issued&quot;:{&quot;date-parts&quot;:[[2022]]},&quot;page&quot;:&quot;340-344&quot;,&quot;abstract&quot;:&quot;Chatbots are now widely used in our daily life. The Chatbots are software applications, which are being used to simulate human conversation and in other words it can be said that to simulate user and system/computer interactions. These makes the user think that they are chatting with a human being where as they're chatting with the software applications. Chatbots help the humans to get information about the data they required. Chatbots systems reduce the workload and helps us to get more efficient information. Here we have done an exploratory study on the techniques and various platforms used to design and develop the Chatbots. We have found that Artificial Intelligent (AI) systems will use human actions, the system will take the decision at a moment and according to that, obligatory actions will be taken. We have also studies the work flow of the Chatbots and as per working techniques we have classified them. Also we have described the scientific way for evaluating these Chatbots. Use cases are highlighted. The consistent automatic assessment tactic is a beacon lights for resolving the present Chatbots problems.&quot;,&quot;publisher&quot;:&quot;Institute of Electrical and Electronics Engineers Inc.&quot;,&quot;container-title-short&quot;:&quot;&quot;},&quot;isTemporary&quot;:false}],&quot;citationTag&quot;:&quot;MENDELEY_CITATION_v3_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&quot;},{&quot;citationID&quot;:&quot;MENDELEY_CITATION_4f128738-1b39-44eb-aebf-9c5fa76698f5&quot;,&quot;properties&quot;:{&quot;noteIndex&quot;:0},&quot;isEdited&quot;:false,&quot;manualOverride&quot;:{&quot;isManuallyOverridden&quot;:false,&quot;citeprocText&quot;:&quot;(Adamopoulou &amp;#38; Moussiades, 2020a)&quot;,&quot;manualOverrideText&quot;:&quot;&quot;},&quot;citationItems&quot;:[{&quot;id&quot;:&quot;ddcab289-1f89-3ab6-b2d3-54fc0c1e302a&quot;,&quot;itemData&quot;:{&quot;type&quot;:&quot;paper-conference&quot;,&quot;id&quot;:&quot;ddcab289-1f89-3ab6-b2d3-54fc0c1e302a&quot;,&quot;title&quot;:&quot;An Overview of Chatbot Technology&quot;,&quot;author&quot;:[{&quot;family&quot;:&quot;Adamopoulou&quot;,&quot;given&quot;:&quot;Eleni&quot;,&quot;parse-names&quot;:false,&quot;dropping-particle&quot;:&quot;&quot;,&quot;non-dropping-particle&quot;:&quot;&quot;},{&quot;family&quot;:&quot;Moussiades&quot;,&quot;given&quot;:&quot;Lefteris&quot;,&quot;parse-names&quot;:false,&quot;dropping-particle&quot;:&quot;&quot;,&quot;non-dropping-particle&quot;:&quot;&quot;}],&quot;container-title&quot;:&quot;IFIP Advances in Information and Communication Technology&quot;,&quot;container-title-short&quot;:&quot;IFIP Adv Inf Commun Technol&quot;,&quot;DOI&quot;:&quot;10.1007/978-3-030-49186-4_31&quot;,&quot;ISBN&quot;:&quot;9783030491857&quot;,&quot;ISSN&quot;:&quot;1868422X&quot;,&quot;issued&quot;:{&quot;date-parts&quot;:[[2020]]},&quot;page&quot;:&quot;373-383&quot;,&quot;abstract&quot;:&quot;The use of chatbots evolved rapidly in numerous fields in recent years, including Marketing, Supporting Systems, Education, Health Care, Cultural Heritage, and Entertainment. In this paper, we first present a historical overview of the evolution of the international community’s interest in chatbots. Next, we discuss the motivations that drive the use of chatbots, and we clarify chatbots’ usefulness in a variety of areas. Moreover, we highlight the impact of social stereotypes on chatbots design. After clarifying necessary technological concepts, we move on to a chatbot classification based on various criteria, such as the area of knowledge they refer to, the need they serve and others. Furthermore, we present the general architecture of modern chatbots while also mentioning the main platforms for their creation. Our engagement with the subject so far, reassures us of the prospects of chatbots and encourages us to study them in greater extent and depth.&quot;,&quot;publisher&quot;:&quot;Springer&quot;,&quot;volume&quot;:&quot;584 IFIP&quot;},&quot;isTemporary&quot;:false}],&quot;citationTag&quot;:&quot;MENDELEY_CITATION_v3_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&quot;},{&quot;citationID&quot;:&quot;MENDELEY_CITATION_4e907f75-f03f-47a4-ba0f-ef1c1d5cebf6&quot;,&quot;properties&quot;:{&quot;noteIndex&quot;:0},&quot;isEdited&quot;:false,&quot;manualOverride&quot;:{&quot;isManuallyOverridden&quot;:false,&quot;citeprocText&quot;:&quot;(Adamopoulou &amp;#38; Moussiades, 2020b)&quot;,&quot;manualOverrideText&quot;:&quot;&quot;},&quot;citationItems&quot;:[{&quot;id&quot;:&quot;3b1ae6ed-9407-3060-b9c5-bec362eac669&quot;,&quot;itemData&quot;:{&quot;type&quot;:&quot;article-journal&quot;,&quot;id&quot;:&quot;3b1ae6ed-9407-3060-b9c5-bec362eac669&quot;,&quot;title&quot;:&quot;Chatbots: History, technology, and applications&quot;,&quot;author&quot;:[{&quot;family&quot;:&quot;Adamopoulou&quot;,&quot;given&quot;:&quot;Eleni&quot;,&quot;parse-names&quot;:false,&quot;dropping-particle&quot;:&quot;&quot;,&quot;non-dropping-particle&quot;:&quot;&quot;},{&quot;family&quot;:&quot;Moussiades&quot;,&quot;given&quot;:&quot;Lefteris&quot;,&quot;parse-names&quot;:false,&quot;dropping-particle&quot;:&quot;&quot;,&quot;non-dropping-particle&quot;:&quot;&quot;}],&quot;container-title&quot;:&quot;Machine Learning with Applications&quot;,&quot;accessed&quot;:{&quot;date-parts&quot;:[[2023,4,5]]},&quot;DOI&quot;:&quot;10.1016/J.MLWA.2020.100006&quot;,&quot;ISSN&quot;:&quot;2666-8270&quot;,&quot;issued&quot;:{&quot;date-parts&quot;:[[2020,12,15]]},&quot;page&quot;:&quot;100006&quot;,&quot;abstract&quot;:&quot;This literature review presents the History, Technology, and Applications of Natural Dialog Systems or simply chatbots. It aims to organize critical information that is a necessary background for further research activity in the field of chatbots. More specifically, while giving the historical evolution, from the generative idea to the present day, we point out possible weaknesses of each stage. After we present a complete categorization system, we analyze the two essential implementation technologies, namely, the pattern matching approach and machine learning. Moreover, we compose a general architectural design that gathers critical details, and we highlight crucial issues to take into account before system design. Furthermore, we present chatbots applications and industrial use cases while we point out the risks of using chatbots and suggest ways to mitigate them. Finally, we conclude by stating our view regarding the direction of technology so that chatbots will become really smart.&quot;,&quot;publisher&quot;:&quot;Elsevier&quot;,&quot;volume&quot;:&quot;2&quot;,&quot;container-title-short&quot;:&quot;&quot;},&quot;isTemporary&quot;:false}],&quot;citationTag&quot;:&quot;MENDELEY_CITATION_v3_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&quot;}]"/>
+    <we:property name="MENDELEY_CITATIONS" value="[{&quot;citationID&quot;:&quot;MENDELEY_CITATION_e68bc3bf-d477-4c0e-b3e4-79c018482102&quot;,&quot;properties&quot;:{&quot;noteIndex&quot;:0},&quot;isEdited&quot;:false,&quot;manualOverride&quot;:{&quot;isManuallyOverridden&quot;:false,&quot;citeprocText&quot;:&quot;(Bhattacharjya et al., 2022)&quot;,&quot;manualOverrideText&quot;:&quot;&quot;},&quot;citationTag&quot;:&quot;MENDELEY_CITATION_v3_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&quot;,&quot;citationItems&quot;:[{&quot;id&quot;:&quot;1df6dd52-2af9-378c-b8f1-dca7373ab9eb&quot;,&quot;itemData&quot;:{&quot;type&quot;:&quot;paper-conference&quot;,&quot;id&quot;:&quot;1df6dd52-2af9-378c-b8f1-dca7373ab9eb&quot;,&quot;title&quot;:&quot;An Exploratory Study on Chatbots&quot;,&quot;author&quot;:[{&quot;family&quot;:&quot;Bhattacharjya&quot;,&quot;given&quot;:&quot;Aniruddha&quot;,&quot;parse-names&quot;:false,&quot;dropping-particle&quot;:&quot;&quot;,&quot;non-dropping-particle&quot;:&quot;&quot;},{&quot;family&quot;:&quot;Punyamurthi&quot;,&quot;given&quot;:&quot;Ankitha&quot;,&quot;parse-names&quot;:false,&quot;dropping-particle&quot;:&quot;&quot;,&quot;non-dropping-particle&quot;:&quot;&quot;},{&quot;family&quot;:&quot;Atota Lakshmi&quot;,&quot;given&quot;:&quot;Sahithi&quot;,&quot;parse-names&quot;:false,&quot;dropping-particle&quot;:&quot;&quot;,&quot;non-dropping-particle&quot;:&quot;&quot;},{&quot;family&quot;:&quot;Iragala&quot;,&quot;given&quot;:&quot;Anvesh&quot;,&quot;parse-names&quot;:false,&quot;dropping-particle&quot;:&quot;&quot;,&quot;non-dropping-particle&quot;:&quot;&quot;},{&quot;family&quot;:&quot;Thallapureddy&quot;,&quot;given&quot;:&quot;Mani Chandana&quot;,&quot;parse-names&quot;:false,&quot;dropping-particle&quot;:&quot;&quot;,&quot;non-dropping-particle&quot;:&quot;&quot;},{&quot;family&quot;:&quot;Kannaiah&quot;,&quot;given&quot;:&quot;Sathish Kumar&quot;,&quot;parse-names&quot;:false,&quot;dropping-particle&quot;:&quot;&quot;,&quot;non-dropping-particle&quot;:&quot;&quot;}],&quot;container-title&quot;:&quot;Proceedings - 2022 2nd International Conference on Electronic and Electrical Engineering and Intelligent System, ICE3IS 2022&quot;,&quot;DOI&quot;:&quot;10.1109/ICE3IS56585.2022.10010154&quot;,&quot;ISBN&quot;:&quot;9781665465410&quot;,&quot;issued&quot;:{&quot;date-parts&quot;:[[2022]]},&quot;page&quot;:&quot;340-344&quot;,&quot;abstract&quot;:&quot;Chatbots are now widely used in our daily life. The Chatbots are software applications, which are being used to simulate human conversation and in other words it can be said that to simulate user and system/computer interactions. These makes the user think that they are chatting with a human being where as they're chatting with the software applications. Chatbots help the humans to get information about the data they required. Chatbots systems reduce the workload and helps us to get more efficient information. Here we have done an exploratory study on the techniques and various platforms used to design and develop the Chatbots. We have found that Artificial Intelligent (AI) systems will use human actions, the system will take the decision at a moment and according to that, obligatory actions will be taken. We have also studies the work flow of the Chatbots and as per working techniques we have classified them. Also we have described the scientific way for evaluating these Chatbots. Use cases are highlighted. The consistent automatic assessment tactic is a beacon lights for resolving the present Chatbots problems.&quot;,&quot;publisher&quot;:&quot;Institute of Electrical and Electronics Engineers Inc.&quot;,&quot;container-title-short&quot;:&quot;&quot;},&quot;isTemporary&quot;:false}]},{&quot;citationID&quot;:&quot;MENDELEY_CITATION_bb13d9c9-c64b-466f-8a60-84484342f8ea&quot;,&quot;properties&quot;:{&quot;noteIndex&quot;:0},&quot;isEdited&quot;:false,&quot;manualOverride&quot;:{&quot;isManuallyOverridden&quot;:false,&quot;citeprocText&quot;:&quot;(Adamopoulou &amp;#38; Moussiades, 2020a)&quot;,&quot;manualOverrideText&quot;:&quot;&quot;},&quot;citationTag&quot;:&quot;MENDELEY_CITATION_v3_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&quot;,&quot;citationItems&quot;:[{&quot;id&quot;:&quot;ddcab289-1f89-3ab6-b2d3-54fc0c1e302a&quot;,&quot;itemData&quot;:{&quot;type&quot;:&quot;paper-conference&quot;,&quot;id&quot;:&quot;ddcab289-1f89-3ab6-b2d3-54fc0c1e302a&quot;,&quot;title&quot;:&quot;An Overview of Chatbot Technology&quot;,&quot;author&quot;:[{&quot;family&quot;:&quot;Adamopoulou&quot;,&quot;given&quot;:&quot;Eleni&quot;,&quot;parse-names&quot;:false,&quot;dropping-particle&quot;:&quot;&quot;,&quot;non-dropping-particle&quot;:&quot;&quot;},{&quot;family&quot;:&quot;Moussiades&quot;,&quot;given&quot;:&quot;Lefteris&quot;,&quot;parse-names&quot;:false,&quot;dropping-particle&quot;:&quot;&quot;,&quot;non-dropping-particle&quot;:&quot;&quot;}],&quot;container-title&quot;:&quot;IFIP Advances in Information and Communication Technology&quot;,&quot;container-title-short&quot;:&quot;IFIP Adv Inf Commun Technol&quot;,&quot;DOI&quot;:&quot;10.1007/978-3-030-49186-4_31&quot;,&quot;ISBN&quot;:&quot;9783030491857&quot;,&quot;ISSN&quot;:&quot;1868422X&quot;,&quot;issued&quot;:{&quot;date-parts&quot;:[[2020]]},&quot;page&quot;:&quot;373-383&quot;,&quot;abstract&quot;:&quot;The use of chatbots evolved rapidly in numerous fields in recent years, including Marketing, Supporting Systems, Education, Health Care, Cultural Heritage, and Entertainment. In this paper, we first present a historical overview of the evolution of the international community’s interest in chatbots. Next, we discuss the motivations that drive the use of chatbots, and we clarify chatbots’ usefulness in a variety of areas. Moreover, we highlight the impact of social stereotypes on chatbots design. After clarifying necessary technological concepts, we move on to a chatbot classification based on various criteria, such as the area of knowledge they refer to, the need they serve and others. Furthermore, we present the general architecture of modern chatbots while also mentioning the main platforms for their creation. Our engagement with the subject so far, reassures us of the prospects of chatbots and encourages us to study them in greater extent and depth.&quot;,&quot;publisher&quot;:&quot;Springer&quot;,&quot;volume&quot;:&quot;584 IFIP&quot;},&quot;isTemporary&quot;:false}]},{&quot;citationID&quot;:&quot;MENDELEY_CITATION_bd98f71b-1d9e-4095-a7ab-55cab7c3e7df&quot;,&quot;properties&quot;:{&quot;noteIndex&quot;:0},&quot;isEdited&quot;:false,&quot;manualOverride&quot;:{&quot;isManuallyOverridden&quot;:false,&quot;citeprocText&quot;:&quot;(Adamopoulou &amp;#38; Moussiades, 2020a)&quot;,&quot;manualOverrideText&quot;:&quot;&quot;},&quot;citationTag&quot;:&quot;MENDELEY_CITATION_v3_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&quot;,&quot;citationItems&quot;:[{&quot;id&quot;:&quot;ddcab289-1f89-3ab6-b2d3-54fc0c1e302a&quot;,&quot;itemData&quot;:{&quot;type&quot;:&quot;paper-conference&quot;,&quot;id&quot;:&quot;ddcab289-1f89-3ab6-b2d3-54fc0c1e302a&quot;,&quot;title&quot;:&quot;An Overview of Chatbot Technology&quot;,&quot;author&quot;:[{&quot;family&quot;:&quot;Adamopoulou&quot;,&quot;given&quot;:&quot;Eleni&quot;,&quot;parse-names&quot;:false,&quot;dropping-particle&quot;:&quot;&quot;,&quot;non-dropping-particle&quot;:&quot;&quot;},{&quot;family&quot;:&quot;Moussiades&quot;,&quot;given&quot;:&quot;Lefteris&quot;,&quot;parse-names&quot;:false,&quot;dropping-particle&quot;:&quot;&quot;,&quot;non-dropping-particle&quot;:&quot;&quot;}],&quot;container-title&quot;:&quot;IFIP Advances in Information and Communication Technology&quot;,&quot;container-title-short&quot;:&quot;IFIP Adv Inf Commun Technol&quot;,&quot;DOI&quot;:&quot;10.1007/978-3-030-49186-4_31&quot;,&quot;ISBN&quot;:&quot;9783030491857&quot;,&quot;ISSN&quot;:&quot;1868422X&quot;,&quot;issued&quot;:{&quot;date-parts&quot;:[[2020]]},&quot;page&quot;:&quot;373-383&quot;,&quot;abstract&quot;:&quot;The use of chatbots evolved rapidly in numerous fields in recent years, including Marketing, Supporting Systems, Education, Health Care, Cultural Heritage, and Entertainment. In this paper, we first present a historical overview of the evolution of the international community’s interest in chatbots. Next, we discuss the motivations that drive the use of chatbots, and we clarify chatbots’ usefulness in a variety of areas. Moreover, we highlight the impact of social stereotypes on chatbots design. After clarifying necessary technological concepts, we move on to a chatbot classification based on various criteria, such as the area of knowledge they refer to, the need they serve and others. Furthermore, we present the general architecture of modern chatbots while also mentioning the main platforms for their creation. Our engagement with the subject so far, reassures us of the prospects of chatbots and encourages us to study them in greater extent and depth.&quot;,&quot;publisher&quot;:&quot;Springer&quot;,&quot;volume&quot;:&quot;584 IFIP&quot;},&quot;isTemporary&quot;:false}]},{&quot;citationID&quot;:&quot;MENDELEY_CITATION_b7a6a534-af03-46c2-ae7a-867a12b3cc1f&quot;,&quot;properties&quot;:{&quot;noteIndex&quot;:0},&quot;isEdited&quot;:false,&quot;manualOverride&quot;:{&quot;isManuallyOverridden&quot;:false,&quot;citeprocText&quot;:&quot;(Bhattacharjya et al., 2022)&quot;,&quot;manualOverrideText&quot;:&quot;&quot;},&quot;citationTag&quot;:&quot;MENDELEY_CITATION_v3_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&quot;,&quot;citationItems&quot;:[{&quot;id&quot;:&quot;1df6dd52-2af9-378c-b8f1-dca7373ab9eb&quot;,&quot;itemData&quot;:{&quot;type&quot;:&quot;paper-conference&quot;,&quot;id&quot;:&quot;1df6dd52-2af9-378c-b8f1-dca7373ab9eb&quot;,&quot;title&quot;:&quot;An Exploratory Study on Chatbots&quot;,&quot;author&quot;:[{&quot;family&quot;:&quot;Bhattacharjya&quot;,&quot;given&quot;:&quot;Aniruddha&quot;,&quot;parse-names&quot;:false,&quot;dropping-particle&quot;:&quot;&quot;,&quot;non-dropping-particle&quot;:&quot;&quot;},{&quot;family&quot;:&quot;Punyamurthi&quot;,&quot;given&quot;:&quot;Ankitha&quot;,&quot;parse-names&quot;:false,&quot;dropping-particle&quot;:&quot;&quot;,&quot;non-dropping-particle&quot;:&quot;&quot;},{&quot;family&quot;:&quot;Atota Lakshmi&quot;,&quot;given&quot;:&quot;Sahithi&quot;,&quot;parse-names&quot;:false,&quot;dropping-particle&quot;:&quot;&quot;,&quot;non-dropping-particle&quot;:&quot;&quot;},{&quot;family&quot;:&quot;Iragala&quot;,&quot;given&quot;:&quot;Anvesh&quot;,&quot;parse-names&quot;:false,&quot;dropping-particle&quot;:&quot;&quot;,&quot;non-dropping-particle&quot;:&quot;&quot;},{&quot;family&quot;:&quot;Thallapureddy&quot;,&quot;given&quot;:&quot;Mani Chandana&quot;,&quot;parse-names&quot;:false,&quot;dropping-particle&quot;:&quot;&quot;,&quot;non-dropping-particle&quot;:&quot;&quot;},{&quot;family&quot;:&quot;Kannaiah&quot;,&quot;given&quot;:&quot;Sathish Kumar&quot;,&quot;parse-names&quot;:false,&quot;dropping-particle&quot;:&quot;&quot;,&quot;non-dropping-particle&quot;:&quot;&quot;}],&quot;container-title&quot;:&quot;Proceedings - 2022 2nd International Conference on Electronic and Electrical Engineering and Intelligent System, ICE3IS 2022&quot;,&quot;DOI&quot;:&quot;10.1109/ICE3IS56585.2022.10010154&quot;,&quot;ISBN&quot;:&quot;9781665465410&quot;,&quot;issued&quot;:{&quot;date-parts&quot;:[[2022]]},&quot;page&quot;:&quot;340-344&quot;,&quot;abstract&quot;:&quot;Chatbots are now widely used in our daily life. The Chatbots are software applications, which are being used to simulate human conversation and in other words it can be said that to simulate user and system/computer interactions. These makes the user think that they are chatting with a human being where as they're chatting with the software applications. Chatbots help the humans to get information about the data they required. Chatbots systems reduce the workload and helps us to get more efficient information. Here we have done an exploratory study on the techniques and various platforms used to design and develop the Chatbots. We have found that Artificial Intelligent (AI) systems will use human actions, the system will take the decision at a moment and according to that, obligatory actions will be taken. We have also studies the work flow of the Chatbots and as per working techniques we have classified them. Also we have described the scientific way for evaluating these Chatbots. Use cases are highlighted. The consistent automatic assessment tactic is a beacon lights for resolving the present Chatbots problems.&quot;,&quot;publisher&quot;:&quot;Institute of Electrical and Electronics Engineers Inc.&quot;,&quot;container-title-short&quot;:&quot;&quot;},&quot;isTemporary&quot;:false}]},{&quot;citationID&quot;:&quot;MENDELEY_CITATION_3c24ae32-0437-4624-bb17-52f9de1e62a0&quot;,&quot;properties&quot;:{&quot;noteIndex&quot;:0},&quot;isEdited&quot;:false,&quot;manualOverride&quot;:{&quot;isManuallyOverridden&quot;:false,&quot;citeprocText&quot;:&quot;(Bhattacharjya et al., 2022)&quot;,&quot;manualOverrideText&quot;:&quot;&quot;},&quot;citationTag&quot;:&quot;MENDELEY_CITATION_v3_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&quot;,&quot;citationItems&quot;:[{&quot;id&quot;:&quot;1df6dd52-2af9-378c-b8f1-dca7373ab9eb&quot;,&quot;itemData&quot;:{&quot;type&quot;:&quot;paper-conference&quot;,&quot;id&quot;:&quot;1df6dd52-2af9-378c-b8f1-dca7373ab9eb&quot;,&quot;title&quot;:&quot;An Exploratory Study on Chatbots&quot;,&quot;author&quot;:[{&quot;family&quot;:&quot;Bhattacharjya&quot;,&quot;given&quot;:&quot;Aniruddha&quot;,&quot;parse-names&quot;:false,&quot;dropping-particle&quot;:&quot;&quot;,&quot;non-dropping-particle&quot;:&quot;&quot;},{&quot;family&quot;:&quot;Punyamurthi&quot;,&quot;given&quot;:&quot;Ankitha&quot;,&quot;parse-names&quot;:false,&quot;dropping-particle&quot;:&quot;&quot;,&quot;non-dropping-particle&quot;:&quot;&quot;},{&quot;family&quot;:&quot;Atota Lakshmi&quot;,&quot;given&quot;:&quot;Sahithi&quot;,&quot;parse-names&quot;:false,&quot;dropping-particle&quot;:&quot;&quot;,&quot;non-dropping-particle&quot;:&quot;&quot;},{&quot;family&quot;:&quot;Iragala&quot;,&quot;given&quot;:&quot;Anvesh&quot;,&quot;parse-names&quot;:false,&quot;dropping-particle&quot;:&quot;&quot;,&quot;non-dropping-particle&quot;:&quot;&quot;},{&quot;family&quot;:&quot;Thallapureddy&quot;,&quot;given&quot;:&quot;Mani Chandana&quot;,&quot;parse-names&quot;:false,&quot;dropping-particle&quot;:&quot;&quot;,&quot;non-dropping-particle&quot;:&quot;&quot;},{&quot;family&quot;:&quot;Kannaiah&quot;,&quot;given&quot;:&quot;Sathish Kumar&quot;,&quot;parse-names&quot;:false,&quot;dropping-particle&quot;:&quot;&quot;,&quot;non-dropping-particle&quot;:&quot;&quot;}],&quot;container-title&quot;:&quot;Proceedings - 2022 2nd International Conference on Electronic and Electrical Engineering and Intelligent System, ICE3IS 2022&quot;,&quot;DOI&quot;:&quot;10.1109/ICE3IS56585.2022.10010154&quot;,&quot;ISBN&quot;:&quot;9781665465410&quot;,&quot;issued&quot;:{&quot;date-parts&quot;:[[2022]]},&quot;page&quot;:&quot;340-344&quot;,&quot;abstract&quot;:&quot;Chatbots are now widely used in our daily life. The Chatbots are software applications, which are being used to simulate human conversation and in other words it can be said that to simulate user and system/computer interactions. These makes the user think that they are chatting with a human being where as they're chatting with the software applications. Chatbots help the humans to get information about the data they required. Chatbots systems reduce the workload and helps us to get more efficient information. Here we have done an exploratory study on the techniques and various platforms used to design and develop the Chatbots. We have found that Artificial Intelligent (AI) systems will use human actions, the system will take the decision at a moment and according to that, obligatory actions will be taken. We have also studies the work flow of the Chatbots and as per working techniques we have classified them. Also we have described the scientific way for evaluating these Chatbots. Use cases are highlighted. The consistent automatic assessment tactic is a beacon lights for resolving the present Chatbots problems.&quot;,&quot;publisher&quot;:&quot;Institute of Electrical and Electronics Engineers Inc.&quot;,&quot;container-title-short&quot;:&quot;&quot;},&quot;isTemporary&quot;:false}]},{&quot;citationID&quot;:&quot;MENDELEY_CITATION_41dad79d-5de0-4919-a883-7ee21ed690b4&quot;,&quot;properties&quot;:{&quot;noteIndex&quot;:0},&quot;isEdited&quot;:false,&quot;manualOverride&quot;:{&quot;isManuallyOverridden&quot;:true,&quot;citeprocText&quot;:&quot;(Adamopoulou &amp;#38; Moussiades, 2020b)&quot;,&quot;manualOverrideText&quot;:&quot;(Adamopoulou &amp; Moussiades, 2020b)\u0005\u0005&quot;},&quot;citationTag&quot;:&quot;MENDELEY_CITATION_v3_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&quot;,&quot;citationItems&quot;:[{&quot;id&quot;:&quot;3b1ae6ed-9407-3060-b9c5-bec362eac669&quot;,&quot;itemData&quot;:{&quot;type&quot;:&quot;article-journal&quot;,&quot;id&quot;:&quot;3b1ae6ed-9407-3060-b9c5-bec362eac669&quot;,&quot;title&quot;:&quot;Chatbots: History, technology, and applications&quot;,&quot;author&quot;:[{&quot;family&quot;:&quot;Adamopoulou&quot;,&quot;given&quot;:&quot;Eleni&quot;,&quot;parse-names&quot;:false,&quot;dropping-particle&quot;:&quot;&quot;,&quot;non-dropping-particle&quot;:&quot;&quot;},{&quot;family&quot;:&quot;Moussiades&quot;,&quot;given&quot;:&quot;Lefteris&quot;,&quot;parse-names&quot;:false,&quot;dropping-particle&quot;:&quot;&quot;,&quot;non-dropping-particle&quot;:&quot;&quot;}],&quot;container-title&quot;:&quot;Machine Learning with Applications&quot;,&quot;accessed&quot;:{&quot;date-parts&quot;:[[2023,4,5]]},&quot;DOI&quot;:&quot;10.1016/J.MLWA.2020.100006&quot;,&quot;ISSN&quot;:&quot;2666-8270&quot;,&quot;issued&quot;:{&quot;date-parts&quot;:[[2020,12,15]]},&quot;page&quot;:&quot;100006&quot;,&quot;abstract&quot;:&quot;This literature review presents the History, Technology, and Applications of Natural Dialog Systems or simply chatbots. It aims to organize critical information that is a necessary background for further research activity in the field of chatbots. More specifically, while giving the historical evolution, from the generative idea to the present day, we point out possible weaknesses of each stage. After we present a complete categorization system, we analyze the two essential implementation technologies, namely, the pattern matching approach and machine learning. Moreover, we compose a general architectural design that gathers critical details, and we highlight crucial issues to take into account before system design. Furthermore, we present chatbots applications and industrial use cases while we point out the risks of using chatbots and suggest ways to mitigate them. Finally, we conclude by stating our view regarding the direction of technology so that chatbots will become really smart.&quot;,&quot;publisher&quot;:&quot;Elsevier&quot;,&quot;volume&quot;:&quot;2&quot;,&quot;container-title-short&quot;:&quot;&quot;},&quot;isTemporary&quot;:false}]},{&quot;citationID&quot;:&quot;MENDELEY_CITATION_4f128738-1b39-44eb-aebf-9c5fa76698f5&quot;,&quot;properties&quot;:{&quot;noteIndex&quot;:0},&quot;isEdited&quot;:false,&quot;manualOverride&quot;:{&quot;isManuallyOverridden&quot;:false,&quot;citeprocText&quot;:&quot;(Adamopoulou &amp;#38; Moussiades, 2020a)&quot;,&quot;manualOverrideText&quot;:&quot;&quot;},&quot;citationTag&quot;:&quot;MENDELEY_CITATION_v3_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&quot;,&quot;citationItems&quot;:[{&quot;id&quot;:&quot;ddcab289-1f89-3ab6-b2d3-54fc0c1e302a&quot;,&quot;itemData&quot;:{&quot;type&quot;:&quot;paper-conference&quot;,&quot;id&quot;:&quot;ddcab289-1f89-3ab6-b2d3-54fc0c1e302a&quot;,&quot;title&quot;:&quot;An Overview of Chatbot Technology&quot;,&quot;author&quot;:[{&quot;family&quot;:&quot;Adamopoulou&quot;,&quot;given&quot;:&quot;Eleni&quot;,&quot;parse-names&quot;:false,&quot;dropping-particle&quot;:&quot;&quot;,&quot;non-dropping-particle&quot;:&quot;&quot;},{&quot;family&quot;:&quot;Moussiades&quot;,&quot;given&quot;:&quot;Lefteris&quot;,&quot;parse-names&quot;:false,&quot;dropping-particle&quot;:&quot;&quot;,&quot;non-dropping-particle&quot;:&quot;&quot;}],&quot;container-title&quot;:&quot;IFIP Advances in Information and Communication Technology&quot;,&quot;container-title-short&quot;:&quot;IFIP Adv Inf Commun Technol&quot;,&quot;DOI&quot;:&quot;10.1007/978-3-030-49186-4_31&quot;,&quot;ISBN&quot;:&quot;9783030491857&quot;,&quot;ISSN&quot;:&quot;1868422X&quot;,&quot;issued&quot;:{&quot;date-parts&quot;:[[2020]]},&quot;page&quot;:&quot;373-383&quot;,&quot;abstract&quot;:&quot;The use of chatbots evolved rapidly in numerous fields in recent years, including Marketing, Supporting Systems, Education, Health Care, Cultural Heritage, and Entertainment. In this paper, we first present a historical overview of the evolution of the international community’s interest in chatbots. Next, we discuss the motivations that drive the use of chatbots, and we clarify chatbots’ usefulness in a variety of areas. Moreover, we highlight the impact of social stereotypes on chatbots design. After clarifying necessary technological concepts, we move on to a chatbot classification based on various criteria, such as the area of knowledge they refer to, the need they serve and others. Furthermore, we present the general architecture of modern chatbots while also mentioning the main platforms for their creation. Our engagement with the subject so far, reassures us of the prospects of chatbots and encourages us to study them in greater extent and depth.&quot;,&quot;publisher&quot;:&quot;Springer&quot;,&quot;volume&quot;:&quot;584 IFIP&quot;},&quot;isTemporary&quot;:false}]},{&quot;citationID&quot;:&quot;MENDELEY_CITATION_a81c64dc-e736-4d8e-a045-2c00d71cc6eb&quot;,&quot;properties&quot;:{&quot;noteIndex&quot;:0},&quot;isEdited&quot;:false,&quot;manualOverride&quot;:{&quot;isManuallyOverridden&quot;:false,&quot;citeprocText&quot;:&quot;(Adamopoulou &amp;#38; Moussiades, 2020b)&quot;,&quot;manualOverrideText&quot;:&quot;&quot;},&quot;citationItems&quot;:[{&quot;id&quot;:&quot;3b1ae6ed-9407-3060-b9c5-bec362eac669&quot;,&quot;itemData&quot;:{&quot;type&quot;:&quot;article-journal&quot;,&quot;id&quot;:&quot;3b1ae6ed-9407-3060-b9c5-bec362eac669&quot;,&quot;title&quot;:&quot;Chatbots: History, technology, and applications&quot;,&quot;author&quot;:[{&quot;family&quot;:&quot;Adamopoulou&quot;,&quot;given&quot;:&quot;Eleni&quot;,&quot;parse-names&quot;:false,&quot;dropping-particle&quot;:&quot;&quot;,&quot;non-dropping-particle&quot;:&quot;&quot;},{&quot;family&quot;:&quot;Moussiades&quot;,&quot;given&quot;:&quot;Lefteris&quot;,&quot;parse-names&quot;:false,&quot;dropping-particle&quot;:&quot;&quot;,&quot;non-dropping-particle&quot;:&quot;&quot;}],&quot;container-title&quot;:&quot;Machine Learning with Applications&quot;,&quot;accessed&quot;:{&quot;date-parts&quot;:[[2023,4,5]]},&quot;DOI&quot;:&quot;10.1016/J.MLWA.2020.100006&quot;,&quot;ISSN&quot;:&quot;2666-8270&quot;,&quot;issued&quot;:{&quot;date-parts&quot;:[[2020,12,15]]},&quot;page&quot;:&quot;100006&quot;,&quot;abstract&quot;:&quot;This literature review presents the History, Technology, and Applications of Natural Dialog Systems or simply chatbots. It aims to organize critical information that is a necessary background for further research activity in the field of chatbots. More specifically, while giving the historical evolution, from the generative idea to the present day, we point out possible weaknesses of each stage. After we present a complete categorization system, we analyze the two essential implementation technologies, namely, the pattern matching approach and machine learning. Moreover, we compose a general architectural design that gathers critical details, and we highlight crucial issues to take into account before system design. Furthermore, we present chatbots applications and industrial use cases while we point out the risks of using chatbots and suggest ways to mitigate them. Finally, we conclude by stating our view regarding the direction of technology so that chatbots will become really smart.&quot;,&quot;publisher&quot;:&quot;Elsevier&quot;,&quot;volume&quot;:&quot;2&quot;,&quot;container-title-short&quot;:&quot;&quot;},&quot;isTemporary&quot;:false}],&quot;citationTag&quot;:&quot;MENDELEY_CITATION_v3_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&quot;},{&quot;citationID&quot;:&quot;MENDELEY_CITATION_7a60c158-fba7-4b7f-a3bc-90a401e066f4&quot;,&quot;properties&quot;:{&quot;noteIndex&quot;:0},&quot;isEdited&quot;:false,&quot;manualOverride&quot;:{&quot;isManuallyOverridden&quot;:false,&quot;citeprocText&quot;:&quot;(Bhattacharjya et al., 2022)&quot;,&quot;manualOverrideText&quot;:&quot;&quot;},&quot;citationTag&quot;:&quot;MENDELEY_CITATION_v3_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&quot;,&quot;citationItems&quot;:[{&quot;id&quot;:&quot;1df6dd52-2af9-378c-b8f1-dca7373ab9eb&quot;,&quot;itemData&quot;:{&quot;type&quot;:&quot;paper-conference&quot;,&quot;id&quot;:&quot;1df6dd52-2af9-378c-b8f1-dca7373ab9eb&quot;,&quot;title&quot;:&quot;An Exploratory Study on Chatbots&quot;,&quot;author&quot;:[{&quot;family&quot;:&quot;Bhattacharjya&quot;,&quot;given&quot;:&quot;Aniruddha&quot;,&quot;parse-names&quot;:false,&quot;dropping-particle&quot;:&quot;&quot;,&quot;non-dropping-particle&quot;:&quot;&quot;},{&quot;family&quot;:&quot;Punyamurthi&quot;,&quot;given&quot;:&quot;Ankitha&quot;,&quot;parse-names&quot;:false,&quot;dropping-particle&quot;:&quot;&quot;,&quot;non-dropping-particle&quot;:&quot;&quot;},{&quot;family&quot;:&quot;Atota Lakshmi&quot;,&quot;given&quot;:&quot;Sahithi&quot;,&quot;parse-names&quot;:false,&quot;dropping-particle&quot;:&quot;&quot;,&quot;non-dropping-particle&quot;:&quot;&quot;},{&quot;family&quot;:&quot;Iragala&quot;,&quot;given&quot;:&quot;Anvesh&quot;,&quot;parse-names&quot;:false,&quot;dropping-particle&quot;:&quot;&quot;,&quot;non-dropping-particle&quot;:&quot;&quot;},{&quot;family&quot;:&quot;Thallapureddy&quot;,&quot;given&quot;:&quot;Mani Chandana&quot;,&quot;parse-names&quot;:false,&quot;dropping-particle&quot;:&quot;&quot;,&quot;non-dropping-particle&quot;:&quot;&quot;},{&quot;family&quot;:&quot;Kannaiah&quot;,&quot;given&quot;:&quot;Sathish Kumar&quot;,&quot;parse-names&quot;:false,&quot;dropping-particle&quot;:&quot;&quot;,&quot;non-dropping-particle&quot;:&quot;&quot;}],&quot;container-title&quot;:&quot;Proceedings - 2022 2nd International Conference on Electronic and Electrical Engineering and Intelligent System, ICE3IS 2022&quot;,&quot;DOI&quot;:&quot;10.1109/ICE3IS56585.2022.10010154&quot;,&quot;ISBN&quot;:&quot;9781665465410&quot;,&quot;issued&quot;:{&quot;date-parts&quot;:[[2022]]},&quot;page&quot;:&quot;340-344&quot;,&quot;abstract&quot;:&quot;Chatbots are now widely used in our daily life. The Chatbots are software applications, which are being used to simulate human conversation and in other words it can be said that to simulate user and system/computer interactions. These makes the user think that they are chatting with a human being where as they're chatting with the software applications. Chatbots help the humans to get information about the data they required. Chatbots systems reduce the workload and helps us to get more efficient information. Here we have done an exploratory study on the techniques and various platforms used to design and develop the Chatbots. We have found that Artificial Intelligent (AI) systems will use human actions, the system will take the decision at a moment and according to that, obligatory actions will be taken. We have also studies the work flow of the Chatbots and as per working techniques we have classified them. Also we have described the scientific way for evaluating these Chatbots. Use cases are highlighted. The consistent automatic assessment tactic is a beacon lights for resolving the present Chatbots problems.&quot;,&quot;publisher&quot;:&quot;Institute of Electrical and Electronics Engineers Inc.&quot;,&quot;container-title-short&quot;:&quot;&quot;},&quot;isTemporary&quot;:false}]},{&quot;citationID&quot;:&quot;MENDELEY_CITATION_0bc67a30-2874-4aba-b7b3-db2ea5154989&quot;,&quot;properties&quot;:{&quot;noteIndex&quot;:0},&quot;isEdited&quot;:false,&quot;manualOverride&quot;:{&quot;isManuallyOverridden&quot;:true,&quot;citeprocText&quot;:&quot;(Adamopoulou &amp;#38; Moussiades, 2020b)&quot;,&quot;manualOverrideText&quot;:&quot;(Adamopoulou &amp; Moussiades, 2020b) Automated service are provided like specific transactions using ML for task-oriented whereas personalized, knowledgeable and interactive conversational response are generated using predictive intelligence and machine learning for conversational chatbots.&quot;},&quot;citationItems&quot;:[{&quot;id&quot;:&quot;3b1ae6ed-9407-3060-b9c5-bec362eac669&quot;,&quot;itemData&quot;:{&quot;type&quot;:&quot;article-journal&quot;,&quot;id&quot;:&quot;3b1ae6ed-9407-3060-b9c5-bec362eac669&quot;,&quot;title&quot;:&quot;Chatbots: History, technology, and applications&quot;,&quot;author&quot;:[{&quot;family&quot;:&quot;Adamopoulou&quot;,&quot;given&quot;:&quot;Eleni&quot;,&quot;parse-names&quot;:false,&quot;dropping-particle&quot;:&quot;&quot;,&quot;non-dropping-particle&quot;:&quot;&quot;},{&quot;family&quot;:&quot;Moussiades&quot;,&quot;given&quot;:&quot;Lefteris&quot;,&quot;parse-names&quot;:false,&quot;dropping-particle&quot;:&quot;&quot;,&quot;non-dropping-particle&quot;:&quot;&quot;}],&quot;container-title&quot;:&quot;Machine Learning with Applications&quot;,&quot;accessed&quot;:{&quot;date-parts&quot;:[[2023,4,5]]},&quot;DOI&quot;:&quot;10.1016/J.MLWA.2020.100006&quot;,&quot;ISSN&quot;:&quot;2666-8270&quot;,&quot;issued&quot;:{&quot;date-parts&quot;:[[2020,12,15]]},&quot;page&quot;:&quot;100006&quot;,&quot;abstract&quot;:&quot;This literature review presents the History, Technology, and Applications of Natural Dialog Systems or simply chatbots. It aims to organize critical information that is a necessary background for further research activity in the field of chatbots. More specifically, while giving the historical evolution, from the generative idea to the present day, we point out possible weaknesses of each stage. After we present a complete categorization system, we analyze the two essential implementation technologies, namely, the pattern matching approach and machine learning. Moreover, we compose a general architectural design that gathers critical details, and we highlight crucial issues to take into account before system design. Furthermore, we present chatbots applications and industrial use cases while we point out the risks of using chatbots and suggest ways to mitigate them. Finally, we conclude by stating our view regarding the direction of technology so that chatbots will become really smart.&quot;,&quot;publisher&quot;:&quot;Elsevier&quot;,&quot;volume&quot;:&quot;2&quot;,&quot;container-title-short&quot;:&quot;&quot;},&quot;isTemporary&quot;:false}],&quot;citationTag&quot;:&quot;MENDELEY_CITATION_v3_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&quot;}]"/>
     <we:property name="MENDELEY_CITATIONS_STYLE" value="{&quot;id&quot;:&quot;https://www.zotero.org/styles/apa&quot;,&quot;title&quot;:&quot;American Psychological Association 7th edition&quot;,&quot;format&quot;:&quot;author-date&quot;,&quot;defaultLocale&quot;:null,&quot;isLocaleCodeValid&quot;:true}"/>
   </we:properties>
   <we:bindings/>

</xml_diff>